<commit_message>
Agrego los diagramas de infrastructura realizado con la herramienta https://www.draw.io
</commit_message>
<xml_diff>
--- a/trunk/docs/Entregables/Especificacion de Arquitectura/Especificación de Arquitectura - UTN - 2016.docx
+++ b/trunk/docs/Entregables/Especificacion de Arquitectura/Especificación de Arquitectura - UTN - 2016.docx
@@ -1,6 +1,6 @@
 
 <file path=word/document.xml><?xml version="1.0" encoding="utf-8"?>
-<w:document xmlns:wpc="http://schemas.microsoft.com/office/word/2010/wordprocessingCanvas" xmlns:mc="http://schemas.openxmlformats.org/markup-compatibility/2006" xmlns:o="urn:schemas-microsoft-com:office:office" xmlns:r="http://schemas.openxmlformats.org/officeDocument/2006/relationships" xmlns:m="http://schemas.openxmlformats.org/officeDocument/2006/math" xmlns:v="urn:schemas-microsoft-com:vml" xmlns:wp14="http://schemas.microsoft.com/office/word/2010/wordprocessingDrawing" xmlns:wp="http://schemas.openxmlformats.org/drawingml/2006/wordprocessingDrawing" xmlns:w10="urn:schemas-microsoft-com:office:word" xmlns:w="http://schemas.openxmlformats.org/wordprocessingml/2006/main" xmlns:w14="http://schemas.microsoft.com/office/word/2010/wordml" xmlns:w15="http://schemas.microsoft.com/office/word/2012/wordml" xmlns:wpg="http://schemas.microsoft.com/office/word/2010/wordprocessingGroup" xmlns:wpi="http://schemas.microsoft.com/office/word/2010/wordprocessingInk" xmlns:wne="http://schemas.microsoft.com/office/word/2006/wordml" xmlns:wps="http://schemas.microsoft.com/office/word/2010/wordprocessingShape" mc:Ignorable="w14 w15 wp14">
+<w:document xmlns:wpc="http://schemas.microsoft.com/office/word/2010/wordprocessingCanvas" xmlns:cx="http://schemas.microsoft.com/office/drawing/2014/chartex" xmlns:cx1="http://schemas.microsoft.com/office/drawing/2015/9/8/chartex" xmlns:mc="http://schemas.openxmlformats.org/markup-compatibility/2006" xmlns:o="urn:schemas-microsoft-com:office:office" xmlns:r="http://schemas.openxmlformats.org/officeDocument/2006/relationships" xmlns:m="http://schemas.openxmlformats.org/officeDocument/2006/math" xmlns:v="urn:schemas-microsoft-com:vml" xmlns:wp14="http://schemas.microsoft.com/office/word/2010/wordprocessingDrawing" xmlns:wp="http://schemas.openxmlformats.org/drawingml/2006/wordprocessingDrawing" xmlns:w10="urn:schemas-microsoft-com:office:word" xmlns:w="http://schemas.openxmlformats.org/wordprocessingml/2006/main" xmlns:w14="http://schemas.microsoft.com/office/word/2010/wordml" xmlns:w15="http://schemas.microsoft.com/office/word/2012/wordml" xmlns:w16se="http://schemas.microsoft.com/office/word/2015/wordml/symex" xmlns:wpg="http://schemas.microsoft.com/office/word/2010/wordprocessingGroup" xmlns:wpi="http://schemas.microsoft.com/office/word/2010/wordprocessingInk" xmlns:wne="http://schemas.microsoft.com/office/word/2006/wordml" xmlns:wps="http://schemas.microsoft.com/office/word/2010/wordprocessingShape" mc:Ignorable="w14 w15 w16se wp14">
   <w:body>
     <w:p/>
     <w:p/>
@@ -36,7 +36,7 @@
     </w:p>
     <w:p>
       <w:pPr>
-        <w:pStyle w:val="Puesto"/>
+        <w:pStyle w:val="Title"/>
         <w:widowControl w:val="0"/>
         <w:spacing w:before="40" w:after="40"/>
         <w:rPr>
@@ -53,14 +53,29 @@
           <w:szCs w:val="36"/>
           <w:lang w:val="es-MX"/>
         </w:rPr>
-        <w:t>PROYECTO: “Nombre Proyecto”</w:t>
+        <w:t>PROYECTO: “</w:t>
+      </w:r>
+      <w:r>
+        <w:rPr>
+          <w:sz w:val="36"/>
+          <w:szCs w:val="36"/>
+        </w:rPr>
+        <w:t>Sistema adaptativo de formación educativa (SAFE)</w:t>
+      </w:r>
+      <w:r>
+        <w:rPr>
+          <w:sz w:val="36"/>
+          <w:szCs w:val="36"/>
+          <w:lang w:val="es-MX"/>
+        </w:rPr>
+        <w:t>”</w:t>
       </w:r>
       <w:bookmarkEnd w:id="0"/>
       <w:bookmarkEnd w:id="1"/>
     </w:p>
     <w:p>
       <w:pPr>
-        <w:pStyle w:val="Puesto"/>
+        <w:pStyle w:val="Title"/>
         <w:widowControl w:val="0"/>
         <w:spacing w:before="40" w:after="40"/>
         <w:rPr>
@@ -71,7 +86,7 @@
     </w:p>
     <w:p>
       <w:pPr>
-        <w:pStyle w:val="Puesto"/>
+        <w:pStyle w:val="Title"/>
         <w:widowControl w:val="0"/>
         <w:spacing w:before="40" w:after="40"/>
         <w:rPr>
@@ -82,7 +97,7 @@
     </w:p>
     <w:p>
       <w:pPr>
-        <w:pStyle w:val="Puesto"/>
+        <w:pStyle w:val="Title"/>
         <w:rPr>
           <w:rFonts w:ascii="Arial Black" w:hAnsi="Arial Black"/>
           <w:b w:val="0"/>
@@ -131,7 +146,7 @@
           <w:sz w:val="32"/>
           <w:szCs w:val="32"/>
         </w:rPr>
-        <w:t>XX</w:t>
+        <w:t>16</w:t>
       </w:r>
     </w:p>
     <w:p>
@@ -271,23 +286,68 @@
           </w:tcPr>
           <w:p>
             <w:pPr>
-              <w:pStyle w:val="Tabletext"/>
+              <w:keepLines/>
+              <w:widowControl w:val="0"/>
+              <w:spacing w:after="120"/>
               <w:jc w:val="right"/>
-              <w:rPr>
-                <w:rFonts w:ascii="Arial" w:hAnsi="Arial" w:cs="Arial"/>
-              </w:rPr>
-            </w:pPr>
-            <w:r>
-              <w:rPr>
-                <w:rFonts w:ascii="Arial" w:hAnsi="Arial" w:cs="Arial"/>
-              </w:rPr>
-              <w:t>999999-9</w:t>
+            </w:pPr>
+            <w:r>
+              <w:rPr>
+                <w:sz w:val="20"/>
+                <w:szCs w:val="20"/>
+              </w:rPr>
+              <w:t>1173388</w:t>
             </w:r>
           </w:p>
         </w:tc>
         <w:tc>
           <w:tcPr>
             <w:tcW w:w="3119" w:type="dxa"/>
+          </w:tcPr>
+          <w:p>
+            <w:pPr>
+              <w:keepLines/>
+              <w:widowControl w:val="0"/>
+              <w:spacing w:after="120"/>
+              <w:ind w:left="175"/>
+            </w:pPr>
+            <w:r>
+              <w:rPr>
+                <w:sz w:val="20"/>
+                <w:szCs w:val="20"/>
+              </w:rPr>
+              <w:t>Santiago, Peralta</w:t>
+            </w:r>
+          </w:p>
+        </w:tc>
+        <w:tc>
+          <w:tcPr>
+            <w:tcW w:w="3685" w:type="dxa"/>
+          </w:tcPr>
+          <w:p>
+            <w:pPr>
+              <w:keepLines/>
+              <w:widowControl w:val="0"/>
+              <w:spacing w:after="120"/>
+              <w:ind w:left="175"/>
+            </w:pPr>
+            <w:hyperlink r:id="rId8">
+              <w:r>
+                <w:rPr>
+                  <w:color w:val="0563C1"/>
+                  <w:sz w:val="20"/>
+                  <w:szCs w:val="20"/>
+                  <w:u w:val="single"/>
+                </w:rPr>
+                <w:t>speralta83@gmail.com</w:t>
+              </w:r>
+            </w:hyperlink>
+            <w:hyperlink r:id="rId9"/>
+          </w:p>
+        </w:tc>
+        <w:tc>
+          <w:tcPr>
+            <w:tcW w:w="851" w:type="dxa"/>
           </w:tcPr>
           <w:p>
             <w:pPr>
@@ -297,17 +357,87 @@
                 <w:rFonts w:ascii="Arial" w:hAnsi="Arial" w:cs="Arial"/>
               </w:rPr>
             </w:pPr>
-            <w:r>
-              <w:rPr>
-                <w:rFonts w:ascii="Arial" w:hAnsi="Arial" w:cs="Arial"/>
-              </w:rPr>
-              <w:t>Apellido, Nombre</w:t>
-            </w:r>
+          </w:p>
+        </w:tc>
+      </w:tr>
+      <w:tr>
+        <w:tc>
+          <w:tcPr>
+            <w:tcW w:w="1701" w:type="dxa"/>
+          </w:tcPr>
+          <w:p>
+            <w:pPr>
+              <w:keepLines/>
+              <w:widowControl w:val="0"/>
+              <w:spacing w:after="120"/>
+              <w:jc w:val="right"/>
+            </w:pPr>
+            <w:r>
+              <w:rPr>
+                <w:sz w:val="20"/>
+                <w:szCs w:val="20"/>
+              </w:rPr>
+              <w:t>1202388</w:t>
+            </w:r>
+          </w:p>
+        </w:tc>
+        <w:tc>
+          <w:tcPr>
+            <w:tcW w:w="3119" w:type="dxa"/>
+          </w:tcPr>
+          <w:p>
+            <w:pPr>
+              <w:keepLines/>
+              <w:widowControl w:val="0"/>
+              <w:spacing w:after="120"/>
+              <w:ind w:left="175"/>
+            </w:pPr>
+            <w:r>
+              <w:rPr>
+                <w:sz w:val="20"/>
+                <w:szCs w:val="20"/>
+              </w:rPr>
+              <w:t xml:space="preserve">Obregon, Juan </w:t>
+            </w:r>
+            <w:proofErr w:type="spellStart"/>
+            <w:r>
+              <w:rPr>
+                <w:sz w:val="20"/>
+                <w:szCs w:val="20"/>
+              </w:rPr>
+              <w:t>Facundo</w:t>
+            </w:r>
+            <w:proofErr w:type="spellEnd"/>
           </w:p>
         </w:tc>
         <w:tc>
           <w:tcPr>
             <w:tcW w:w="3685" w:type="dxa"/>
+          </w:tcPr>
+          <w:p>
+            <w:pPr>
+              <w:keepLines/>
+              <w:widowControl w:val="0"/>
+              <w:spacing w:after="120"/>
+              <w:ind w:left="175"/>
+            </w:pPr>
+            <w:hyperlink r:id="rId10">
+              <w:r>
+                <w:rPr>
+                  <w:color w:val="0563C1"/>
+                  <w:sz w:val="20"/>
+                  <w:szCs w:val="20"/>
+                  <w:u w:val="single"/>
+                </w:rPr>
+                <w:t>facundo.obregon@safabox.com</w:t>
+              </w:r>
+            </w:hyperlink>
+            <w:hyperlink r:id="rId11"/>
+          </w:p>
+        </w:tc>
+        <w:tc>
+          <w:tcPr>
+            <w:tcW w:w="851" w:type="dxa"/>
           </w:tcPr>
           <w:p>
             <w:pPr>
@@ -317,18 +447,91 @@
                 <w:rFonts w:ascii="Arial" w:hAnsi="Arial" w:cs="Arial"/>
               </w:rPr>
             </w:pPr>
-            <w:r>
-              <w:rPr>
-                <w:rFonts w:ascii="Arial" w:hAnsi="Arial" w:cs="Arial"/>
-              </w:rPr>
-              <w:t>mail</w:t>
-            </w:r>
-            <w:r>
-              <w:rPr>
-                <w:rFonts w:ascii="Arial" w:hAnsi="Arial" w:cs="Arial"/>
-              </w:rPr>
-              <w:t>@gmail.com</w:t>
-            </w:r>
+          </w:p>
+        </w:tc>
+      </w:tr>
+      <w:tr>
+        <w:tc>
+          <w:tcPr>
+            <w:tcW w:w="1701" w:type="dxa"/>
+          </w:tcPr>
+          <w:p>
+            <w:pPr>
+              <w:keepLines/>
+              <w:widowControl w:val="0"/>
+              <w:spacing w:after="120"/>
+              <w:jc w:val="right"/>
+            </w:pPr>
+            <w:r>
+              <w:rPr>
+                <w:sz w:val="20"/>
+                <w:szCs w:val="20"/>
+              </w:rPr>
+              <w:t>1223161</w:t>
+            </w:r>
+          </w:p>
+        </w:tc>
+        <w:tc>
+          <w:tcPr>
+            <w:tcW w:w="3119" w:type="dxa"/>
+          </w:tcPr>
+          <w:p>
+            <w:pPr>
+              <w:keepLines/>
+              <w:widowControl w:val="0"/>
+              <w:spacing w:after="120"/>
+              <w:ind w:left="175"/>
+            </w:pPr>
+            <w:proofErr w:type="spellStart"/>
+            <w:r>
+              <w:rPr>
+                <w:sz w:val="20"/>
+                <w:szCs w:val="20"/>
+              </w:rPr>
+              <w:t>Montañez</w:t>
+            </w:r>
+            <w:proofErr w:type="spellEnd"/>
+            <w:r>
+              <w:rPr>
+                <w:sz w:val="20"/>
+                <w:szCs w:val="20"/>
+              </w:rPr>
+              <w:t xml:space="preserve">, </w:t>
+            </w:r>
+            <w:proofErr w:type="spellStart"/>
+            <w:r>
+              <w:rPr>
+                <w:sz w:val="20"/>
+                <w:szCs w:val="20"/>
+              </w:rPr>
+              <w:t>Cinthia</w:t>
+            </w:r>
+            <w:proofErr w:type="spellEnd"/>
+          </w:p>
+        </w:tc>
+        <w:tc>
+          <w:tcPr>
+            <w:tcW w:w="3685" w:type="dxa"/>
+          </w:tcPr>
+          <w:p>
+            <w:pPr>
+              <w:keepLines/>
+              <w:widowControl w:val="0"/>
+              <w:spacing w:after="120"/>
+              <w:ind w:left="175"/>
+            </w:pPr>
+            <w:hyperlink r:id="rId12">
+              <w:r>
+                <w:rPr>
+                  <w:color w:val="1155CC"/>
+                  <w:sz w:val="20"/>
+                  <w:szCs w:val="20"/>
+                  <w:u w:val="single"/>
+                </w:rPr>
+                <w:t>cinthiamontaez@gmail.com</w:t>
+              </w:r>
+            </w:hyperlink>
+            <w:hyperlink r:id="rId13"/>
           </w:p>
         </w:tc>
         <w:tc>
@@ -353,17 +556,77 @@
           </w:tcPr>
           <w:p>
             <w:pPr>
-              <w:pStyle w:val="Tabletext"/>
+              <w:keepLines/>
+              <w:widowControl w:val="0"/>
+              <w:spacing w:after="120"/>
               <w:jc w:val="right"/>
-              <w:rPr>
-                <w:rFonts w:ascii="Arial" w:hAnsi="Arial" w:cs="Arial"/>
-              </w:rPr>
-            </w:pPr>
+            </w:pPr>
+            <w:hyperlink r:id="rId14">
+              <w:r>
+                <w:rPr>
+                  <w:sz w:val="20"/>
+                  <w:szCs w:val="20"/>
+                </w:rPr>
+                <w:t>1</w:t>
+              </w:r>
+            </w:hyperlink>
+            <w:r>
+              <w:rPr>
+                <w:sz w:val="20"/>
+                <w:szCs w:val="20"/>
+              </w:rPr>
+              <w:t>237937</w:t>
+            </w:r>
           </w:p>
         </w:tc>
         <w:tc>
           <w:tcPr>
             <w:tcW w:w="3119" w:type="dxa"/>
+          </w:tcPr>
+          <w:p>
+            <w:pPr>
+              <w:keepLines/>
+              <w:widowControl w:val="0"/>
+              <w:spacing w:after="120"/>
+              <w:ind w:left="175"/>
+            </w:pPr>
+            <w:r>
+              <w:rPr>
+                <w:sz w:val="20"/>
+                <w:szCs w:val="20"/>
+              </w:rPr>
+              <w:t>Caro, Jonatan</w:t>
+            </w:r>
+          </w:p>
+        </w:tc>
+        <w:tc>
+          <w:tcPr>
+            <w:tcW w:w="3685" w:type="dxa"/>
+          </w:tcPr>
+          <w:p>
+            <w:pPr>
+              <w:keepLines/>
+              <w:widowControl w:val="0"/>
+              <w:spacing w:after="120"/>
+              <w:ind w:left="175"/>
+            </w:pPr>
+            <w:hyperlink r:id="rId15">
+              <w:r>
+                <w:rPr>
+                  <w:color w:val="0563C1"/>
+                  <w:sz w:val="20"/>
+                  <w:szCs w:val="20"/>
+                  <w:u w:val="single"/>
+                </w:rPr>
+                <w:t>joni1087@gmail.com</w:t>
+              </w:r>
+            </w:hyperlink>
+            <w:hyperlink r:id="rId16"/>
+          </w:p>
+        </w:tc>
+        <w:tc>
+          <w:tcPr>
+            <w:tcW w:w="851" w:type="dxa"/>
           </w:tcPr>
           <w:p>
             <w:pPr>
@@ -371,13 +634,90 @@
               <w:ind w:left="175"/>
               <w:rPr>
                 <w:rFonts w:ascii="Arial" w:hAnsi="Arial" w:cs="Arial"/>
-              </w:rPr>
-            </w:pPr>
+                <w:lang w:val="en-GB"/>
+              </w:rPr>
+            </w:pPr>
+          </w:p>
+        </w:tc>
+      </w:tr>
+      <w:tr>
+        <w:tc>
+          <w:tcPr>
+            <w:tcW w:w="1701" w:type="dxa"/>
+          </w:tcPr>
+          <w:p>
+            <w:pPr>
+              <w:keepLines/>
+              <w:widowControl w:val="0"/>
+              <w:spacing w:after="120"/>
+              <w:jc w:val="right"/>
+            </w:pPr>
+            <w:r>
+              <w:rPr>
+                <w:sz w:val="20"/>
+                <w:szCs w:val="20"/>
+              </w:rPr>
+              <w:t>1134115</w:t>
+            </w:r>
+          </w:p>
+        </w:tc>
+        <w:tc>
+          <w:tcPr>
+            <w:tcW w:w="3119" w:type="dxa"/>
+          </w:tcPr>
+          <w:p>
+            <w:pPr>
+              <w:keepLines/>
+              <w:widowControl w:val="0"/>
+              <w:spacing w:after="120"/>
+              <w:ind w:left="175"/>
+            </w:pPr>
+            <w:proofErr w:type="spellStart"/>
+            <w:r>
+              <w:rPr>
+                <w:sz w:val="20"/>
+                <w:szCs w:val="20"/>
+              </w:rPr>
+              <w:t>Matsui,</w:t>
+            </w:r>
+            <w:proofErr w:type="spellEnd"/>
+            <w:r>
+              <w:rPr>
+                <w:sz w:val="20"/>
+                <w:szCs w:val="20"/>
+              </w:rPr>
+              <w:t xml:space="preserve"> Gerardo</w:t>
+            </w:r>
           </w:p>
         </w:tc>
         <w:tc>
           <w:tcPr>
             <w:tcW w:w="3685" w:type="dxa"/>
+          </w:tcPr>
+          <w:p>
+            <w:pPr>
+              <w:keepLines/>
+              <w:widowControl w:val="0"/>
+              <w:spacing w:after="120"/>
+              <w:ind w:left="175"/>
+            </w:pPr>
+            <w:hyperlink r:id="rId17">
+              <w:r>
+                <w:rPr>
+                  <w:color w:val="0563C1"/>
+                  <w:sz w:val="20"/>
+                  <w:szCs w:val="20"/>
+                  <w:u w:val="single"/>
+                </w:rPr>
+                <w:t>gerardo.matsui@gmail.com</w:t>
+              </w:r>
+            </w:hyperlink>
+            <w:hyperlink r:id="rId18"/>
+          </w:p>
+        </w:tc>
+        <w:tc>
+          <w:tcPr>
+            <w:tcW w:w="851" w:type="dxa"/>
           </w:tcPr>
           <w:p>
             <w:pPr>
@@ -389,203 +729,11 @@
             </w:pPr>
           </w:p>
         </w:tc>
-        <w:tc>
-          <w:tcPr>
-            <w:tcW w:w="851" w:type="dxa"/>
-          </w:tcPr>
-          <w:p>
-            <w:pPr>
-              <w:pStyle w:val="Tabletext"/>
-              <w:ind w:left="175"/>
-              <w:rPr>
-                <w:rFonts w:ascii="Arial" w:hAnsi="Arial" w:cs="Arial"/>
-              </w:rPr>
-            </w:pPr>
-          </w:p>
-        </w:tc>
-      </w:tr>
-      <w:tr>
-        <w:tc>
-          <w:tcPr>
-            <w:tcW w:w="1701" w:type="dxa"/>
-          </w:tcPr>
-          <w:p>
-            <w:pPr>
-              <w:pStyle w:val="Tabletext"/>
-              <w:jc w:val="right"/>
-              <w:rPr>
-                <w:rFonts w:ascii="Arial" w:hAnsi="Arial" w:cs="Arial"/>
-              </w:rPr>
-            </w:pPr>
-          </w:p>
-        </w:tc>
-        <w:tc>
-          <w:tcPr>
-            <w:tcW w:w="3119" w:type="dxa"/>
-          </w:tcPr>
-          <w:p>
-            <w:pPr>
-              <w:pStyle w:val="Tabletext"/>
-              <w:ind w:left="175"/>
-              <w:rPr>
-                <w:rFonts w:ascii="Arial" w:hAnsi="Arial" w:cs="Arial"/>
-              </w:rPr>
-            </w:pPr>
-          </w:p>
-        </w:tc>
-        <w:tc>
-          <w:tcPr>
-            <w:tcW w:w="3685" w:type="dxa"/>
-          </w:tcPr>
-          <w:p>
-            <w:pPr>
-              <w:pStyle w:val="Tabletext"/>
-              <w:ind w:left="175"/>
-              <w:rPr>
-                <w:rFonts w:ascii="Arial" w:hAnsi="Arial" w:cs="Arial"/>
-              </w:rPr>
-            </w:pPr>
-          </w:p>
-        </w:tc>
-        <w:tc>
-          <w:tcPr>
-            <w:tcW w:w="851" w:type="dxa"/>
-          </w:tcPr>
-          <w:p>
-            <w:pPr>
-              <w:pStyle w:val="Tabletext"/>
-              <w:ind w:left="175"/>
-              <w:rPr>
-                <w:rFonts w:ascii="Arial" w:hAnsi="Arial" w:cs="Arial"/>
-              </w:rPr>
-            </w:pPr>
-          </w:p>
-        </w:tc>
-      </w:tr>
-      <w:tr>
-        <w:tc>
-          <w:tcPr>
-            <w:tcW w:w="1701" w:type="dxa"/>
-          </w:tcPr>
-          <w:p>
-            <w:pPr>
-              <w:pStyle w:val="Tabletext"/>
-              <w:jc w:val="right"/>
-              <w:rPr>
-                <w:rFonts w:ascii="Arial" w:hAnsi="Arial" w:cs="Arial"/>
-                <w:lang w:val="en-GB"/>
-              </w:rPr>
-            </w:pPr>
-          </w:p>
-        </w:tc>
-        <w:tc>
-          <w:tcPr>
-            <w:tcW w:w="3119" w:type="dxa"/>
-          </w:tcPr>
-          <w:p>
-            <w:pPr>
-              <w:pStyle w:val="Tabletext"/>
-              <w:ind w:left="175"/>
-              <w:rPr>
-                <w:rFonts w:ascii="Arial" w:hAnsi="Arial" w:cs="Arial"/>
-                <w:lang w:val="en-GB"/>
-              </w:rPr>
-            </w:pPr>
-          </w:p>
-        </w:tc>
-        <w:tc>
-          <w:tcPr>
-            <w:tcW w:w="3685" w:type="dxa"/>
-          </w:tcPr>
-          <w:p>
-            <w:pPr>
-              <w:pStyle w:val="Tabletext"/>
-              <w:ind w:left="175"/>
-              <w:rPr>
-                <w:rFonts w:ascii="Arial" w:hAnsi="Arial" w:cs="Arial"/>
-                <w:lang w:val="en-GB"/>
-              </w:rPr>
-            </w:pPr>
-          </w:p>
-        </w:tc>
-        <w:tc>
-          <w:tcPr>
-            <w:tcW w:w="851" w:type="dxa"/>
-          </w:tcPr>
-          <w:p>
-            <w:pPr>
-              <w:pStyle w:val="Tabletext"/>
-              <w:ind w:left="175"/>
-              <w:rPr>
-                <w:rFonts w:ascii="Arial" w:hAnsi="Arial" w:cs="Arial"/>
-                <w:lang w:val="en-GB"/>
-              </w:rPr>
-            </w:pPr>
-          </w:p>
-        </w:tc>
-      </w:tr>
-      <w:tr>
-        <w:tc>
-          <w:tcPr>
-            <w:tcW w:w="1701" w:type="dxa"/>
-          </w:tcPr>
-          <w:p>
-            <w:pPr>
-              <w:pStyle w:val="Tabletext"/>
-              <w:jc w:val="right"/>
-              <w:rPr>
-                <w:rFonts w:ascii="Arial" w:hAnsi="Arial" w:cs="Arial"/>
-              </w:rPr>
-            </w:pPr>
-          </w:p>
-        </w:tc>
-        <w:tc>
-          <w:tcPr>
-            <w:tcW w:w="3119" w:type="dxa"/>
-          </w:tcPr>
-          <w:p>
-            <w:pPr>
-              <w:pStyle w:val="Tabletext"/>
-              <w:ind w:left="175"/>
-              <w:rPr>
-                <w:rFonts w:ascii="Arial" w:hAnsi="Arial" w:cs="Arial"/>
-              </w:rPr>
-            </w:pPr>
-          </w:p>
-        </w:tc>
-        <w:tc>
-          <w:tcPr>
-            <w:tcW w:w="3685" w:type="dxa"/>
-          </w:tcPr>
-          <w:p>
-            <w:pPr>
-              <w:pStyle w:val="Tabletext"/>
-              <w:ind w:left="175"/>
-              <w:rPr>
-                <w:rFonts w:ascii="Arial" w:hAnsi="Arial" w:cs="Arial"/>
-              </w:rPr>
-            </w:pPr>
-          </w:p>
-        </w:tc>
-        <w:tc>
-          <w:tcPr>
-            <w:tcW w:w="851" w:type="dxa"/>
-          </w:tcPr>
-          <w:p>
-            <w:pPr>
-              <w:pStyle w:val="Tabletext"/>
-              <w:ind w:left="175"/>
-              <w:rPr>
-                <w:rFonts w:ascii="Arial" w:hAnsi="Arial" w:cs="Arial"/>
-              </w:rPr>
-            </w:pPr>
-          </w:p>
-        </w:tc>
       </w:tr>
     </w:tbl>
     <w:p>
       <w:pPr>
-        <w:pStyle w:val="Puesto"/>
+        <w:pStyle w:val="Title"/>
         <w:spacing w:before="240" w:after="60"/>
         <w:jc w:val="left"/>
         <w:outlineLvl w:val="0"/>
@@ -601,7 +749,7 @@
     </w:p>
     <w:p>
       <w:pPr>
-        <w:pStyle w:val="Puesto"/>
+        <w:pStyle w:val="Title"/>
         <w:spacing w:before="240" w:after="60"/>
         <w:jc w:val="left"/>
         <w:outlineLvl w:val="0"/>
@@ -615,7 +763,7 @@
     </w:p>
     <w:p>
       <w:pPr>
-        <w:pStyle w:val="Puesto"/>
+        <w:pStyle w:val="Title"/>
         <w:spacing w:before="240" w:after="60"/>
         <w:jc w:val="left"/>
         <w:outlineLvl w:val="0"/>
@@ -629,7 +777,7 @@
     </w:p>
     <w:p>
       <w:pPr>
-        <w:pStyle w:val="Puesto"/>
+        <w:pStyle w:val="Title"/>
         <w:spacing w:before="240" w:after="60"/>
         <w:jc w:val="left"/>
         <w:rPr>
@@ -764,6 +912,11 @@
       <w:pPr>
         <w:jc w:val="both"/>
         <w:rPr>
+          <w:lang w:val="es-AR"/>
+        </w:rPr>
+      </w:pPr>
+      <w:r>
+        <w:rPr>
           <w:rFonts w:ascii="Arial" w:hAnsi="Arial" w:cs="Arial"/>
           <w:b/>
           <w:i/>
@@ -771,7 +924,8 @@
           <w:szCs w:val="22"/>
           <w:lang w:val="es-ES" w:eastAsia="es-ES"/>
         </w:rPr>
-      </w:pPr>
+        <w:t>Profesor</w:t>
+      </w:r>
       <w:r>
         <w:rPr>
           <w:rFonts w:ascii="Arial" w:hAnsi="Arial" w:cs="Arial"/>
@@ -781,7 +935,7 @@
           <w:szCs w:val="22"/>
           <w:lang w:val="es-ES" w:eastAsia="es-ES"/>
         </w:rPr>
-        <w:t>Profesor</w:t>
+        <w:t xml:space="preserve"> a cargo del proyecto:</w:t>
       </w:r>
       <w:r>
         <w:rPr>
@@ -792,9 +946,56 @@
           <w:szCs w:val="22"/>
           <w:lang w:val="es-ES" w:eastAsia="es-ES"/>
         </w:rPr>
-        <w:t xml:space="preserve"> a cargo del proyecto:</w:t>
-      </w:r>
-      <w:r>
+        <w:t xml:space="preserve"> </w:t>
+      </w:r>
+      <w:r>
+        <w:rPr>
+          <w:rFonts w:ascii="Arial" w:eastAsia="Arial" w:hAnsi="Arial" w:cs="Arial"/>
+          <w:i/>
+          <w:sz w:val="22"/>
+          <w:szCs w:val="22"/>
+          <w:lang w:val="es-AR"/>
+        </w:rPr>
+        <w:t xml:space="preserve">Lic. Silvia </w:t>
+      </w:r>
+      <w:proofErr w:type="spellStart"/>
+      <w:r>
+        <w:rPr>
+          <w:rFonts w:ascii="Arial" w:eastAsia="Arial" w:hAnsi="Arial" w:cs="Arial"/>
+          <w:i/>
+          <w:sz w:val="22"/>
+          <w:szCs w:val="22"/>
+          <w:lang w:val="es-AR"/>
+        </w:rPr>
+        <w:t>Balduzzi</w:t>
+      </w:r>
+      <w:proofErr w:type="spellEnd"/>
+      <w:r>
+        <w:rPr>
+          <w:rFonts w:ascii="Arial" w:eastAsia="Arial" w:hAnsi="Arial" w:cs="Arial"/>
+          <w:i/>
+          <w:sz w:val="22"/>
+          <w:szCs w:val="22"/>
+          <w:lang w:val="es-AR"/>
+        </w:rPr>
+        <w:t xml:space="preserve"> - Ing. Pablo </w:t>
+      </w:r>
+      <w:proofErr w:type="spellStart"/>
+      <w:r>
+        <w:rPr>
+          <w:rFonts w:ascii="Arial" w:eastAsia="Arial" w:hAnsi="Arial" w:cs="Arial"/>
+          <w:i/>
+          <w:sz w:val="22"/>
+          <w:szCs w:val="22"/>
+          <w:lang w:val="es-AR"/>
+        </w:rPr>
+        <w:t>Abramowicz</w:t>
+      </w:r>
+      <w:proofErr w:type="spellEnd"/>
+    </w:p>
+    <w:p>
+      <w:pPr>
+        <w:jc w:val="both"/>
         <w:rPr>
           <w:rFonts w:ascii="Arial" w:hAnsi="Arial" w:cs="Arial"/>
           <w:b/>
@@ -803,37 +1004,41 @@
           <w:szCs w:val="22"/>
           <w:lang w:val="es-ES" w:eastAsia="es-ES"/>
         </w:rPr>
-        <w:t xml:space="preserve"> “</w:t>
-      </w:r>
-      <w:r>
-        <w:rPr>
-          <w:rFonts w:ascii="Arial" w:hAnsi="Arial" w:cs="Arial"/>
+      </w:pPr>
+      <w:proofErr w:type="spellStart"/>
+      <w:r>
+        <w:rPr>
+          <w:rFonts w:ascii="Arial" w:hAnsi="Arial" w:cs="Arial"/>
+          <w:b/>
           <w:i/>
           <w:sz w:val="22"/>
           <w:szCs w:val="22"/>
           <w:lang w:val="es-ES" w:eastAsia="es-ES"/>
         </w:rPr>
-        <w:t>Nombre/s del/los docentes</w:t>
-      </w:r>
-      <w:r>
-        <w:rPr>
-          <w:rFonts w:ascii="Arial" w:hAnsi="Arial" w:cs="Arial"/>
+        <w:t>Controller</w:t>
+      </w:r>
+      <w:proofErr w:type="spellEnd"/>
+      <w:r>
+        <w:rPr>
+          <w:rFonts w:ascii="Arial" w:hAnsi="Arial" w:cs="Arial"/>
+          <w:b/>
           <w:i/>
           <w:sz w:val="22"/>
           <w:szCs w:val="22"/>
           <w:lang w:val="es-ES" w:eastAsia="es-ES"/>
         </w:rPr>
-        <w:t xml:space="preserve"> a </w:t>
-      </w:r>
-      <w:r>
-        <w:rPr>
-          <w:rFonts w:ascii="Arial" w:hAnsi="Arial" w:cs="Arial"/>
+        <w:t>:</w:t>
+      </w:r>
+      <w:r>
+        <w:rPr>
+          <w:rFonts w:ascii="Arial" w:hAnsi="Arial" w:cs="Arial"/>
+          <w:b/>
           <w:i/>
           <w:sz w:val="22"/>
           <w:szCs w:val="22"/>
           <w:lang w:val="es-ES" w:eastAsia="es-ES"/>
         </w:rPr>
-        <w:t xml:space="preserve">cargo del proyecto precedido por </w:t>
+        <w:t xml:space="preserve"> </w:t>
       </w:r>
       <w:proofErr w:type="spellStart"/>
       <w:r>
@@ -844,9 +1049,8 @@
           <w:szCs w:val="22"/>
           <w:lang w:val="es-ES" w:eastAsia="es-ES"/>
         </w:rPr>
-        <w:t>Ing</w:t>
-      </w:r>
-      <w:proofErr w:type="spellEnd"/>
+        <w:t>Mag.</w:t>
+      </w:r>
       <w:r>
         <w:rPr>
           <w:rFonts w:ascii="Arial" w:hAnsi="Arial" w:cs="Arial"/>
@@ -855,9 +1059,9 @@
           <w:szCs w:val="22"/>
           <w:lang w:val="es-ES" w:eastAsia="es-ES"/>
         </w:rPr>
-        <w:t>/</w:t>
-      </w:r>
-      <w:proofErr w:type="spellStart"/>
+        <w:t>Ing</w:t>
+      </w:r>
+      <w:proofErr w:type="spellEnd"/>
       <w:r>
         <w:rPr>
           <w:rFonts w:ascii="Arial" w:hAnsi="Arial" w:cs="Arial"/>
@@ -866,108 +1070,6 @@
           <w:szCs w:val="22"/>
           <w:lang w:val="es-ES" w:eastAsia="es-ES"/>
         </w:rPr>
-        <w:t>Lic</w:t>
-      </w:r>
-      <w:proofErr w:type="spellEnd"/>
-      <w:r>
-        <w:rPr>
-          <w:rFonts w:ascii="Arial" w:hAnsi="Arial" w:cs="Arial"/>
-          <w:i/>
-          <w:sz w:val="22"/>
-          <w:szCs w:val="22"/>
-          <w:lang w:val="es-ES" w:eastAsia="es-ES"/>
-        </w:rPr>
-        <w:t xml:space="preserve"> según corresponda</w:t>
-      </w:r>
-      <w:r>
-        <w:rPr>
-          <w:rFonts w:ascii="Arial" w:hAnsi="Arial" w:cs="Arial"/>
-          <w:b/>
-          <w:i/>
-          <w:sz w:val="22"/>
-          <w:szCs w:val="22"/>
-          <w:lang w:val="es-ES" w:eastAsia="es-ES"/>
-        </w:rPr>
-        <w:t>”</w:t>
-      </w:r>
-    </w:p>
-    <w:p>
-      <w:pPr>
-        <w:jc w:val="both"/>
-        <w:rPr>
-          <w:rFonts w:ascii="Arial" w:hAnsi="Arial" w:cs="Arial"/>
-          <w:b/>
-          <w:i/>
-          <w:sz w:val="22"/>
-          <w:szCs w:val="22"/>
-          <w:lang w:val="es-ES" w:eastAsia="es-ES"/>
-        </w:rPr>
-      </w:pPr>
-      <w:proofErr w:type="spellStart"/>
-      <w:r>
-        <w:rPr>
-          <w:rFonts w:ascii="Arial" w:hAnsi="Arial" w:cs="Arial"/>
-          <w:b/>
-          <w:i/>
-          <w:sz w:val="22"/>
-          <w:szCs w:val="22"/>
-          <w:lang w:val="es-ES" w:eastAsia="es-ES"/>
-        </w:rPr>
-        <w:t>Controller</w:t>
-      </w:r>
-      <w:proofErr w:type="spellEnd"/>
-      <w:r>
-        <w:rPr>
-          <w:rFonts w:ascii="Arial" w:hAnsi="Arial" w:cs="Arial"/>
-          <w:b/>
-          <w:i/>
-          <w:sz w:val="22"/>
-          <w:szCs w:val="22"/>
-          <w:lang w:val="es-ES" w:eastAsia="es-ES"/>
-        </w:rPr>
-        <w:t>:</w:t>
-      </w:r>
-      <w:r>
-        <w:rPr>
-          <w:rFonts w:ascii="Arial" w:hAnsi="Arial" w:cs="Arial"/>
-          <w:b/>
-          <w:i/>
-          <w:sz w:val="22"/>
-          <w:szCs w:val="22"/>
-          <w:lang w:val="es-ES" w:eastAsia="es-ES"/>
-        </w:rPr>
-        <w:t xml:space="preserve"> </w:t>
-      </w:r>
-      <w:proofErr w:type="spellStart"/>
-      <w:r>
-        <w:rPr>
-          <w:rFonts w:ascii="Arial" w:hAnsi="Arial" w:cs="Arial"/>
-          <w:i/>
-          <w:sz w:val="22"/>
-          <w:szCs w:val="22"/>
-          <w:lang w:val="es-ES" w:eastAsia="es-ES"/>
-        </w:rPr>
-        <w:t>Mag.</w:t>
-      </w:r>
-      <w:r>
-        <w:rPr>
-          <w:rFonts w:ascii="Arial" w:hAnsi="Arial" w:cs="Arial"/>
-          <w:i/>
-          <w:sz w:val="22"/>
-          <w:szCs w:val="22"/>
-          <w:lang w:val="es-ES" w:eastAsia="es-ES"/>
-        </w:rPr>
-        <w:t>Ing</w:t>
-      </w:r>
-      <w:proofErr w:type="spellEnd"/>
-      <w:r>
-        <w:rPr>
-          <w:rFonts w:ascii="Arial" w:hAnsi="Arial" w:cs="Arial"/>
-          <w:i/>
-          <w:sz w:val="22"/>
-          <w:szCs w:val="22"/>
-          <w:lang w:val="es-ES" w:eastAsia="es-ES"/>
-        </w:rPr>
         <w:t>. Gabriela Salem</w:t>
       </w:r>
     </w:p>
@@ -991,8 +1093,8 @@
         <w:br w:type="page"/>
       </w:r>
     </w:p>
-    <w:bookmarkStart w:id="6" w:name="_Toc257309426" w:displacedByCustomXml="next"/>
-    <w:bookmarkStart w:id="7" w:name="_Toc257309329" w:displacedByCustomXml="next"/>
+    <w:bookmarkStart w:id="6" w:name="_Toc257309329" w:displacedByCustomXml="next"/>
+    <w:bookmarkStart w:id="7" w:name="_Toc257309426" w:displacedByCustomXml="next"/>
     <w:sdt>
       <w:sdtPr>
         <w:rPr>
@@ -1017,7 +1119,7 @@
       <w:sdtContent>
         <w:p>
           <w:pPr>
-            <w:pStyle w:val="TtulodeTDC"/>
+            <w:pStyle w:val="TOCHeading"/>
             <w:rPr>
               <w:rFonts w:ascii="Arial Black" w:hAnsi="Arial Black"/>
               <w:color w:val="auto"/>
@@ -1042,7 +1144,7 @@
         </w:p>
         <w:p>
           <w:pPr>
-            <w:pStyle w:val="TDC1"/>
+            <w:pStyle w:val="TOC1"/>
             <w:tabs>
               <w:tab w:val="right" w:leader="dot" w:pos="8828"/>
             </w:tabs>
@@ -1066,7 +1168,7 @@
           <w:hyperlink w:anchor="_Toc445483355" w:history="1">
             <w:r>
               <w:rPr>
-                <w:rStyle w:val="Hipervnculo"/>
+                <w:rStyle w:val="Hyperlink"/>
                 <w:rFonts w:ascii="Arial Black" w:hAnsi="Arial Black"/>
                 <w:noProof/>
                 <w:lang w:val="es-MX"/>
@@ -1125,7 +1227,7 @@
         </w:p>
         <w:p>
           <w:pPr>
-            <w:pStyle w:val="TDC1"/>
+            <w:pStyle w:val="TOC1"/>
             <w:tabs>
               <w:tab w:val="left" w:pos="660"/>
               <w:tab w:val="right" w:leader="dot" w:pos="8828"/>
@@ -1141,7 +1243,7 @@
           <w:hyperlink w:anchor="_Toc445483356" w:history="1">
             <w:r>
               <w:rPr>
-                <w:rStyle w:val="Hipervnculo"/>
+                <w:rStyle w:val="Hyperlink"/>
                 <w:rFonts w:ascii="Arial Black" w:hAnsi="Arial Black" w:cs="Arial"/>
                 <w:noProof/>
                 <w:lang w:val="es-ES" w:eastAsia="es-ES"/>
@@ -1160,7 +1262,7 @@
             </w:r>
             <w:r>
               <w:rPr>
-                <w:rStyle w:val="Hipervnculo"/>
+                <w:rStyle w:val="Hyperlink"/>
                 <w:rFonts w:ascii="Arial Black" w:hAnsi="Arial Black" w:cs="Arial"/>
                 <w:noProof/>
                 <w:lang w:val="es-ES" w:eastAsia="es-ES"/>
@@ -1219,7 +1321,7 @@
         </w:p>
         <w:p>
           <w:pPr>
-            <w:pStyle w:val="TDC1"/>
+            <w:pStyle w:val="TOC1"/>
             <w:tabs>
               <w:tab w:val="left" w:pos="660"/>
               <w:tab w:val="right" w:leader="dot" w:pos="8828"/>
@@ -1235,7 +1337,7 @@
           <w:hyperlink w:anchor="_Toc445483357" w:history="1">
             <w:r>
               <w:rPr>
-                <w:rStyle w:val="Hipervnculo"/>
+                <w:rStyle w:val="Hyperlink"/>
                 <w:rFonts w:ascii="Arial Black" w:hAnsi="Arial Black" w:cs="Arial"/>
                 <w:noProof/>
                 <w:lang w:val="es-ES" w:eastAsia="es-ES"/>
@@ -1254,7 +1356,7 @@
             </w:r>
             <w:r>
               <w:rPr>
-                <w:rStyle w:val="Hipervnculo"/>
+                <w:rStyle w:val="Hyperlink"/>
                 <w:rFonts w:ascii="Arial Black" w:hAnsi="Arial Black" w:cs="Arial"/>
                 <w:noProof/>
                 <w:lang w:val="es-ES" w:eastAsia="es-ES"/>
@@ -1313,7 +1415,7 @@
         </w:p>
         <w:p>
           <w:pPr>
-            <w:pStyle w:val="TDC1"/>
+            <w:pStyle w:val="TOC1"/>
             <w:tabs>
               <w:tab w:val="left" w:pos="660"/>
               <w:tab w:val="right" w:leader="dot" w:pos="8828"/>
@@ -1329,7 +1431,7 @@
           <w:hyperlink w:anchor="_Toc445483358" w:history="1">
             <w:r>
               <w:rPr>
-                <w:rStyle w:val="Hipervnculo"/>
+                <w:rStyle w:val="Hyperlink"/>
                 <w:rFonts w:ascii="Arial Black" w:hAnsi="Arial Black" w:cs="Arial"/>
                 <w:noProof/>
                 <w:lang w:val="es-ES" w:eastAsia="es-ES"/>
@@ -1348,7 +1450,7 @@
             </w:r>
             <w:r>
               <w:rPr>
-                <w:rStyle w:val="Hipervnculo"/>
+                <w:rStyle w:val="Hyperlink"/>
                 <w:rFonts w:ascii="Arial Black" w:hAnsi="Arial Black" w:cs="Arial"/>
                 <w:noProof/>
                 <w:lang w:val="es-ES" w:eastAsia="es-ES"/>
@@ -1407,7 +1509,7 @@
         </w:p>
         <w:p>
           <w:pPr>
-            <w:pStyle w:val="TDC2"/>
+            <w:pStyle w:val="TOC2"/>
             <w:tabs>
               <w:tab w:val="left" w:pos="880"/>
               <w:tab w:val="right" w:leader="dot" w:pos="8828"/>
@@ -1423,7 +1525,7 @@
           <w:hyperlink w:anchor="_Toc445483359" w:history="1">
             <w:r>
               <w:rPr>
-                <w:rStyle w:val="Hipervnculo"/>
+                <w:rStyle w:val="Hyperlink"/>
                 <w:rFonts w:ascii="Arial" w:hAnsi="Arial" w:cs="Arial"/>
                 <w:b/>
                 <w:noProof/>
@@ -1443,7 +1545,7 @@
             </w:r>
             <w:r>
               <w:rPr>
-                <w:rStyle w:val="Hipervnculo"/>
+                <w:rStyle w:val="Hyperlink"/>
                 <w:rFonts w:ascii="Arial" w:hAnsi="Arial" w:cs="Arial"/>
                 <w:b/>
                 <w:noProof/>
@@ -1503,7 +1605,7 @@
         </w:p>
         <w:p>
           <w:pPr>
-            <w:pStyle w:val="TDC2"/>
+            <w:pStyle w:val="TOC2"/>
             <w:tabs>
               <w:tab w:val="left" w:pos="880"/>
               <w:tab w:val="right" w:leader="dot" w:pos="8828"/>
@@ -1519,7 +1621,7 @@
           <w:hyperlink w:anchor="_Toc445483360" w:history="1">
             <w:r>
               <w:rPr>
-                <w:rStyle w:val="Hipervnculo"/>
+                <w:rStyle w:val="Hyperlink"/>
                 <w:rFonts w:ascii="Arial" w:hAnsi="Arial" w:cs="Arial"/>
                 <w:b/>
                 <w:noProof/>
@@ -1539,7 +1641,7 @@
             </w:r>
             <w:r>
               <w:rPr>
-                <w:rStyle w:val="Hipervnculo"/>
+                <w:rStyle w:val="Hyperlink"/>
                 <w:rFonts w:ascii="Arial" w:hAnsi="Arial" w:cs="Arial"/>
                 <w:b/>
                 <w:noProof/>
@@ -1599,7 +1701,7 @@
         </w:p>
         <w:p>
           <w:pPr>
-            <w:pStyle w:val="TDC1"/>
+            <w:pStyle w:val="TOC1"/>
             <w:tabs>
               <w:tab w:val="left" w:pos="660"/>
               <w:tab w:val="right" w:leader="dot" w:pos="8828"/>
@@ -1615,7 +1717,7 @@
           <w:hyperlink w:anchor="_Toc445483361" w:history="1">
             <w:r>
               <w:rPr>
-                <w:rStyle w:val="Hipervnculo"/>
+                <w:rStyle w:val="Hyperlink"/>
                 <w:rFonts w:ascii="Arial Black" w:hAnsi="Arial Black" w:cs="Arial"/>
                 <w:noProof/>
                 <w:lang w:val="es-ES" w:eastAsia="es-ES"/>
@@ -1634,7 +1736,7 @@
             </w:r>
             <w:r>
               <w:rPr>
-                <w:rStyle w:val="Hipervnculo"/>
+                <w:rStyle w:val="Hyperlink"/>
                 <w:rFonts w:ascii="Arial Black" w:hAnsi="Arial Black" w:cs="Arial"/>
                 <w:noProof/>
                 <w:lang w:val="es-ES" w:eastAsia="es-ES"/>
@@ -1693,7 +1795,7 @@
         </w:p>
         <w:p>
           <w:pPr>
-            <w:pStyle w:val="TDC1"/>
+            <w:pStyle w:val="TOC1"/>
             <w:tabs>
               <w:tab w:val="left" w:pos="660"/>
               <w:tab w:val="right" w:leader="dot" w:pos="8828"/>
@@ -1709,7 +1811,7 @@
           <w:hyperlink w:anchor="_Toc445483362" w:history="1">
             <w:r>
               <w:rPr>
-                <w:rStyle w:val="Hipervnculo"/>
+                <w:rStyle w:val="Hyperlink"/>
                 <w:rFonts w:ascii="Arial Black" w:hAnsi="Arial Black" w:cs="Arial"/>
                 <w:noProof/>
                 <w:lang w:val="es-ES" w:eastAsia="es-ES"/>
@@ -1728,7 +1830,7 @@
             </w:r>
             <w:r>
               <w:rPr>
-                <w:rStyle w:val="Hipervnculo"/>
+                <w:rStyle w:val="Hyperlink"/>
                 <w:rFonts w:ascii="Arial Black" w:hAnsi="Arial Black" w:cs="Arial"/>
                 <w:noProof/>
                 <w:lang w:val="es-ES" w:eastAsia="es-ES"/>
@@ -1787,7 +1889,7 @@
         </w:p>
         <w:p>
           <w:pPr>
-            <w:pStyle w:val="TDC1"/>
+            <w:pStyle w:val="TOC1"/>
             <w:tabs>
               <w:tab w:val="left" w:pos="660"/>
               <w:tab w:val="right" w:leader="dot" w:pos="8828"/>
@@ -1803,7 +1905,7 @@
           <w:hyperlink w:anchor="_Toc445483363" w:history="1">
             <w:r>
               <w:rPr>
-                <w:rStyle w:val="Hipervnculo"/>
+                <w:rStyle w:val="Hyperlink"/>
                 <w:rFonts w:ascii="Arial Black" w:hAnsi="Arial Black" w:cs="Arial"/>
                 <w:noProof/>
                 <w:lang w:val="es-ES" w:eastAsia="es-ES"/>
@@ -1822,7 +1924,7 @@
             </w:r>
             <w:r>
               <w:rPr>
-                <w:rStyle w:val="Hipervnculo"/>
+                <w:rStyle w:val="Hyperlink"/>
                 <w:rFonts w:ascii="Arial Black" w:hAnsi="Arial Black" w:cs="Arial"/>
                 <w:noProof/>
                 <w:lang w:val="es-ES" w:eastAsia="es-ES"/>
@@ -1881,7 +1983,7 @@
         </w:p>
         <w:p>
           <w:pPr>
-            <w:pStyle w:val="TDC1"/>
+            <w:pStyle w:val="TOC1"/>
             <w:tabs>
               <w:tab w:val="left" w:pos="660"/>
               <w:tab w:val="right" w:leader="dot" w:pos="8828"/>
@@ -1897,7 +1999,7 @@
           <w:hyperlink w:anchor="_Toc445483364" w:history="1">
             <w:r>
               <w:rPr>
-                <w:rStyle w:val="Hipervnculo"/>
+                <w:rStyle w:val="Hyperlink"/>
                 <w:rFonts w:ascii="Arial Black" w:hAnsi="Arial Black" w:cs="Arial"/>
                 <w:noProof/>
                 <w:lang w:val="es-ES" w:eastAsia="es-ES"/>
@@ -1916,7 +2018,7 @@
             </w:r>
             <w:r>
               <w:rPr>
-                <w:rStyle w:val="Hipervnculo"/>
+                <w:rStyle w:val="Hyperlink"/>
                 <w:rFonts w:ascii="Arial Black" w:hAnsi="Arial Black" w:cs="Arial"/>
                 <w:noProof/>
                 <w:lang w:val="es-ES" w:eastAsia="es-ES"/>
@@ -1975,7 +2077,7 @@
         </w:p>
         <w:p>
           <w:pPr>
-            <w:pStyle w:val="TDC1"/>
+            <w:pStyle w:val="TOC1"/>
             <w:tabs>
               <w:tab w:val="left" w:pos="660"/>
               <w:tab w:val="right" w:leader="dot" w:pos="8828"/>
@@ -1991,7 +2093,7 @@
           <w:hyperlink w:anchor="_Toc445483365" w:history="1">
             <w:r>
               <w:rPr>
-                <w:rStyle w:val="Hipervnculo"/>
+                <w:rStyle w:val="Hyperlink"/>
                 <w:rFonts w:ascii="Arial Black" w:hAnsi="Arial Black" w:cs="Arial"/>
                 <w:noProof/>
                 <w:lang w:val="es-ES" w:eastAsia="es-ES"/>
@@ -2010,7 +2112,7 @@
             </w:r>
             <w:r>
               <w:rPr>
-                <w:rStyle w:val="Hipervnculo"/>
+                <w:rStyle w:val="Hyperlink"/>
                 <w:rFonts w:ascii="Arial Black" w:hAnsi="Arial Black" w:cs="Arial"/>
                 <w:noProof/>
                 <w:lang w:val="es-ES" w:eastAsia="es-ES"/>
@@ -2127,7 +2229,7 @@
     </w:p>
     <w:p>
       <w:pPr>
-        <w:pStyle w:val="Puesto"/>
+        <w:pStyle w:val="Title"/>
         <w:spacing w:before="240" w:after="60"/>
         <w:outlineLvl w:val="0"/>
         <w:rPr>
@@ -2374,7 +2476,7 @@
           </w:tcPr>
           <w:p>
             <w:pPr>
-              <w:pStyle w:val="Encabezado"/>
+              <w:pStyle w:val="Header"/>
               <w:jc w:val="center"/>
               <w:rPr>
                 <w:rFonts w:ascii="Arial" w:hAnsi="Arial" w:cs="Arial"/>
@@ -2382,34 +2484,14 @@
                 <w:lang w:val="es-MX"/>
               </w:rPr>
             </w:pPr>
-            <w:proofErr w:type="spellStart"/>
             <w:r>
               <w:rPr>
                 <w:rFonts w:ascii="Arial" w:hAnsi="Arial" w:cs="Arial"/>
                 <w:sz w:val="22"/>
                 <w:lang w:val="es-MX"/>
               </w:rPr>
-              <w:t>dd</w:t>
-            </w:r>
-            <w:proofErr w:type="spellEnd"/>
-            <w:r>
-              <w:rPr>
-                <w:rFonts w:ascii="Arial" w:hAnsi="Arial" w:cs="Arial"/>
-                <w:sz w:val="22"/>
-                <w:lang w:val="es-MX"/>
-              </w:rPr>
-              <w:t>/mm/</w:t>
-            </w:r>
-            <w:proofErr w:type="spellStart"/>
-            <w:r>
-              <w:rPr>
-                <w:rFonts w:ascii="Arial" w:hAnsi="Arial" w:cs="Arial"/>
-                <w:sz w:val="22"/>
-                <w:lang w:val="es-MX"/>
-              </w:rPr>
-              <w:t>aa</w:t>
-            </w:r>
-            <w:proofErr w:type="spellEnd"/>
+              <w:t>03/06/16</w:t>
+            </w:r>
           </w:p>
         </w:tc>
         <w:tc>
@@ -2439,7 +2521,7 @@
                 <w:sz w:val="22"/>
                 <w:lang w:val="es-MX"/>
               </w:rPr>
-              <w:t>#.#</w:t>
+              <w:t>1.0</w:t>
             </w:r>
           </w:p>
         </w:tc>
@@ -2469,7 +2551,7 @@
                 <w:sz w:val="22"/>
                 <w:lang w:val="es-MX"/>
               </w:rPr>
-              <w:t>Detalle de lo realizado en el documento. Cada renglón representa las actualizaciones realizadas en el mismo</w:t>
+              <w:t>Creación del documento.</w:t>
             </w:r>
           </w:p>
         </w:tc>
@@ -2499,7 +2581,7 @@
                 <w:sz w:val="22"/>
                 <w:lang w:val="es-MX"/>
               </w:rPr>
-              <w:t>Rol que desempeña en el proyecto</w:t>
+              <w:t>Arquitecto de Software</w:t>
             </w:r>
           </w:p>
         </w:tc>
@@ -2529,7 +2611,7 @@
                 <w:sz w:val="22"/>
                 <w:lang w:val="es-MX"/>
               </w:rPr>
-              <w:t>Nombre y Apellido del redactor del documento / ítem agregado o modificado.</w:t>
+              <w:t>Gerardo Matsui</w:t>
             </w:r>
           </w:p>
         </w:tc>
@@ -2667,7 +2749,7 @@
           </w:tcPr>
           <w:p>
             <w:pPr>
-              <w:pStyle w:val="Encabezado"/>
+              <w:pStyle w:val="Header"/>
               <w:tabs>
                 <w:tab w:val="left" w:pos="708"/>
               </w:tabs>
@@ -2786,7 +2868,7 @@
           </w:tcPr>
           <w:p>
             <w:pPr>
-              <w:pStyle w:val="Encabezado"/>
+              <w:pStyle w:val="Header"/>
               <w:tabs>
                 <w:tab w:val="left" w:pos="708"/>
               </w:tabs>
@@ -2905,7 +2987,7 @@
           </w:tcPr>
           <w:p>
             <w:pPr>
-              <w:pStyle w:val="Encabezado"/>
+              <w:pStyle w:val="Header"/>
               <w:tabs>
                 <w:tab w:val="left" w:pos="708"/>
               </w:tabs>
@@ -3037,12 +3119,10 @@
         </w:rPr>
         <w:br w:type="page"/>
       </w:r>
-      <w:bookmarkStart w:id="9" w:name="_GoBack"/>
-      <w:bookmarkEnd w:id="9"/>
-    </w:p>
-    <w:p>
-      <w:pPr>
-        <w:pStyle w:val="Ttulo1"/>
+    </w:p>
+    <w:p>
+      <w:pPr>
+        <w:pStyle w:val="Heading1"/>
         <w:numPr>
           <w:ilvl w:val="0"/>
           <w:numId w:val="3"/>
@@ -3055,16 +3135,16 @@
           <w:lang w:val="es-ES" w:eastAsia="es-ES"/>
         </w:rPr>
       </w:pPr>
-      <w:bookmarkStart w:id="10" w:name="_Toc154165313"/>
-      <w:bookmarkStart w:id="11" w:name="_Toc152500037"/>
-      <w:bookmarkStart w:id="12" w:name="_Toc152490842"/>
-      <w:bookmarkStart w:id="13" w:name="_Toc144009193"/>
-      <w:bookmarkStart w:id="14" w:name="_Toc80009548"/>
-      <w:bookmarkStart w:id="15" w:name="_Toc80009244"/>
-      <w:bookmarkStart w:id="16" w:name="_Toc77999370"/>
-      <w:bookmarkStart w:id="17" w:name="_Toc77999210"/>
-      <w:bookmarkStart w:id="18" w:name="_Toc77999043"/>
-      <w:bookmarkStart w:id="19" w:name="_Toc445483356"/>
+      <w:bookmarkStart w:id="9" w:name="_Toc154165313"/>
+      <w:bookmarkStart w:id="10" w:name="_Toc152500037"/>
+      <w:bookmarkStart w:id="11" w:name="_Toc152490842"/>
+      <w:bookmarkStart w:id="12" w:name="_Toc144009193"/>
+      <w:bookmarkStart w:id="13" w:name="_Toc80009548"/>
+      <w:bookmarkStart w:id="14" w:name="_Toc80009244"/>
+      <w:bookmarkStart w:id="15" w:name="_Toc77999370"/>
+      <w:bookmarkStart w:id="16" w:name="_Toc77999210"/>
+      <w:bookmarkStart w:id="17" w:name="_Toc77999043"/>
+      <w:bookmarkStart w:id="18" w:name="_Toc445483356"/>
       <w:r>
         <w:rPr>
           <w:rFonts w:ascii="Arial Black" w:hAnsi="Arial Black" w:cs="Arial"/>
@@ -3076,6 +3156,7 @@
         <w:lastRenderedPageBreak/>
         <w:t>Objetivo</w:t>
       </w:r>
+      <w:bookmarkEnd w:id="9"/>
       <w:bookmarkEnd w:id="10"/>
       <w:bookmarkEnd w:id="11"/>
       <w:bookmarkEnd w:id="12"/>
@@ -3085,11 +3166,10 @@
       <w:bookmarkEnd w:id="16"/>
       <w:bookmarkEnd w:id="17"/>
       <w:bookmarkEnd w:id="18"/>
-      <w:bookmarkEnd w:id="19"/>
-    </w:p>
-    <w:p>
-      <w:pPr>
-        <w:pStyle w:val="Textoindependiente"/>
+    </w:p>
+    <w:p>
+      <w:pPr>
+        <w:pStyle w:val="BodyText"/>
         <w:rPr>
           <w:sz w:val="22"/>
         </w:rPr>
@@ -3148,7 +3228,7 @@
     </w:p>
     <w:p>
       <w:pPr>
-        <w:pStyle w:val="Ttulo1"/>
+        <w:pStyle w:val="Heading1"/>
         <w:numPr>
           <w:ilvl w:val="0"/>
           <w:numId w:val="3"/>
@@ -3160,7 +3240,7 @@
           <w:lang w:val="es-ES" w:eastAsia="es-ES"/>
         </w:rPr>
       </w:pPr>
-      <w:bookmarkStart w:id="20" w:name="_Toc445483357"/>
+      <w:bookmarkStart w:id="19" w:name="_Toc445483357"/>
       <w:r>
         <w:rPr>
           <w:rFonts w:ascii="Arial Black" w:hAnsi="Arial Black" w:cs="Arial"/>
@@ -3171,7 +3251,7 @@
         </w:rPr>
         <w:t>Diagrama de Contexto</w:t>
       </w:r>
-      <w:bookmarkEnd w:id="20"/>
+      <w:bookmarkEnd w:id="19"/>
     </w:p>
     <w:p>
       <w:pPr>
@@ -3190,37 +3270,6 @@
           <w:lang w:val="es-AR"/>
         </w:rPr>
         <w:t>Este diagrama muestra los entes y entidades que interactúan con el sistema determinando los límites y el ambiente del mismo.</w:t>
-      </w:r>
-    </w:p>
-    <w:p>
-      <w:pPr>
-        <w:rPr>
-          <w:rFonts w:ascii="Arial" w:hAnsi="Arial" w:cs="Arial"/>
-          <w:sz w:val="22"/>
-          <w:szCs w:val="20"/>
-          <w:lang w:val="es-AR"/>
-        </w:rPr>
-      </w:pPr>
-    </w:p>
-    <w:p>
-      <w:pPr>
-        <w:rPr>
-          <w:rFonts w:ascii="Arial" w:hAnsi="Arial" w:cs="Arial"/>
-          <w:i/>
-          <w:sz w:val="22"/>
-          <w:szCs w:val="20"/>
-          <w:lang w:val="es-ES" w:eastAsia="es-ES"/>
-        </w:rPr>
-      </w:pPr>
-      <w:r>
-        <w:rPr>
-          <w:rFonts w:ascii="Arial" w:hAnsi="Arial" w:cs="Arial"/>
-          <w:i/>
-          <w:sz w:val="22"/>
-          <w:szCs w:val="20"/>
-          <w:lang w:val="es-AR"/>
-        </w:rPr>
-        <w:t>Ejemplo:</w:t>
       </w:r>
     </w:p>
     <w:p>
@@ -3234,23 +3283,16 @@
       </w:pPr>
       <w:r>
         <w:rPr>
+          <w:rFonts w:ascii="Arial Black" w:hAnsi="Arial Black" w:cs="Arial"/>
           <w:noProof/>
-          <w:lang w:val="es-AR" w:eastAsia="es-AR"/>
-        </w:rPr>
-        <w:lastRenderedPageBreak/>
+          <w:sz w:val="28"/>
+          <w:szCs w:val="20"/>
+        </w:rPr>
         <w:drawing>
-          <wp:anchor distT="0" distB="0" distL="0" distR="0" simplePos="0" relativeHeight="251662336" behindDoc="0" locked="0" layoutInCell="1" allowOverlap="1" wp14:anchorId="676DE54C" wp14:editId="7E027916">
-            <wp:simplePos x="0" y="0"/>
-            <wp:positionH relativeFrom="column">
-              <wp:posOffset>0</wp:posOffset>
-            </wp:positionH>
-            <wp:positionV relativeFrom="paragraph">
-              <wp:posOffset>247650</wp:posOffset>
-            </wp:positionV>
-            <wp:extent cx="4714875" cy="4962525"/>
-            <wp:effectExtent l="19050" t="0" r="9525" b="0"/>
-            <wp:wrapTopAndBottom/>
-            <wp:docPr id="3" name="Picture 3"/>
+          <wp:inline distT="0" distB="0" distL="0" distR="0">
+            <wp:extent cx="5612130" cy="3447415"/>
+            <wp:effectExtent l="0" t="0" r="0" b="0"/>
+            <wp:docPr id="12" name="Picture 12"/>
             <wp:cNvGraphicFramePr>
               <a:graphicFrameLocks xmlns:a="http://schemas.openxmlformats.org/drawingml/2006/main" noChangeAspect="1"/>
             </wp:cNvGraphicFramePr>
@@ -3258,522 +3300,11 @@
               <a:graphicData uri="http://schemas.openxmlformats.org/drawingml/2006/picture">
                 <pic:pic xmlns:pic="http://schemas.openxmlformats.org/drawingml/2006/picture">
                   <pic:nvPicPr>
-                    <pic:cNvPr id="0" name="Picture 3"/>
-                    <pic:cNvPicPr>
-                      <a:picLocks noChangeAspect="1" noChangeArrowheads="1"/>
-                    </pic:cNvPicPr>
-                  </pic:nvPicPr>
-                  <pic:blipFill>
-                    <a:blip r:embed="rId8" cstate="print"/>
-                    <a:srcRect/>
-                    <a:stretch>
-                      <a:fillRect/>
-                    </a:stretch>
-                  </pic:blipFill>
-                  <pic:spPr bwMode="auto">
-                    <a:xfrm>
-                      <a:off x="0" y="0"/>
-                      <a:ext cx="4714875" cy="4962525"/>
-                    </a:xfrm>
-                    <a:prstGeom prst="rect">
-                      <a:avLst/>
-                    </a:prstGeom>
-                    <a:solidFill>
-                      <a:srgbClr val="FFFFFF"/>
-                    </a:solidFill>
-                    <a:ln w="9525">
-                      <a:noFill/>
-                      <a:miter lim="800000"/>
-                      <a:headEnd/>
-                      <a:tailEnd/>
-                    </a:ln>
-                  </pic:spPr>
-                </pic:pic>
-              </a:graphicData>
-            </a:graphic>
-          </wp:anchor>
-        </w:drawing>
-      </w:r>
-    </w:p>
-    <w:p>
-      <w:pPr>
-        <w:pStyle w:val="Ttulo1"/>
-        <w:numPr>
-          <w:ilvl w:val="0"/>
-          <w:numId w:val="3"/>
-        </w:numPr>
-        <w:rPr>
-          <w:rFonts w:ascii="Arial Black" w:hAnsi="Arial Black" w:cs="Arial"/>
-          <w:sz w:val="28"/>
-          <w:szCs w:val="28"/>
-          <w:lang w:val="es-ES" w:eastAsia="es-ES"/>
-        </w:rPr>
-      </w:pPr>
-      <w:r>
-        <w:rPr>
-          <w:rFonts w:ascii="Arial Black" w:hAnsi="Arial Black" w:cs="Arial"/>
-          <w:sz w:val="28"/>
-          <w:szCs w:val="20"/>
-          <w:lang w:val="es-ES" w:eastAsia="es-ES"/>
-        </w:rPr>
-        <w:br w:type="page"/>
-      </w:r>
-      <w:bookmarkStart w:id="21" w:name="_Toc445483358"/>
-      <w:r>
-        <w:rPr>
-          <w:rFonts w:ascii="Arial Black" w:hAnsi="Arial Black" w:cs="Arial"/>
-          <w:color w:val="auto"/>
-          <w:sz w:val="28"/>
-          <w:szCs w:val="28"/>
-          <w:lang w:val="es-ES" w:eastAsia="es-ES"/>
-        </w:rPr>
-        <w:lastRenderedPageBreak/>
-        <w:t>Diagrama de Arquitectura</w:t>
-      </w:r>
-      <w:bookmarkEnd w:id="21"/>
-    </w:p>
-    <w:p>
-      <w:pPr>
-        <w:rPr>
-          <w:rFonts w:ascii="Arial" w:hAnsi="Arial" w:cs="Arial"/>
-          <w:sz w:val="22"/>
-          <w:szCs w:val="20"/>
-          <w:lang w:val="es-AR"/>
-        </w:rPr>
-      </w:pPr>
-      <w:r>
-        <w:rPr>
-          <w:rFonts w:ascii="Arial" w:hAnsi="Arial" w:cs="Arial"/>
-          <w:sz w:val="22"/>
-          <w:szCs w:val="20"/>
-          <w:lang w:val="es-AR"/>
-        </w:rPr>
-        <w:t xml:space="preserve">Este diagrama pretende mostrar la interacción lógica y física </w:t>
-      </w:r>
-      <w:r>
-        <w:rPr>
-          <w:rFonts w:ascii="Arial" w:hAnsi="Arial" w:cs="Arial"/>
-          <w:sz w:val="22"/>
-          <w:szCs w:val="20"/>
-          <w:lang w:val="es-AR"/>
-        </w:rPr>
-        <w:t xml:space="preserve">(BBDD, App Server, Web Server) </w:t>
-      </w:r>
-      <w:r>
-        <w:rPr>
-          <w:rFonts w:ascii="Arial" w:hAnsi="Arial" w:cs="Arial"/>
-          <w:sz w:val="22"/>
-          <w:szCs w:val="20"/>
-          <w:lang w:val="es-AR"/>
-        </w:rPr>
-        <w:t>de los diversos componentes que conforman el sistema</w:t>
-      </w:r>
-      <w:r>
-        <w:rPr>
-          <w:rFonts w:ascii="Arial" w:hAnsi="Arial" w:cs="Arial"/>
-          <w:sz w:val="22"/>
-          <w:szCs w:val="20"/>
-          <w:lang w:val="es-AR"/>
-        </w:rPr>
-        <w:t xml:space="preserve">. Puede complementarse </w:t>
-      </w:r>
-      <w:r>
-        <w:rPr>
-          <w:rFonts w:ascii="Arial" w:hAnsi="Arial" w:cs="Arial"/>
-          <w:sz w:val="22"/>
-          <w:szCs w:val="20"/>
-          <w:lang w:val="es-AR"/>
-        </w:rPr>
-        <w:t>con otros diagramas tales como d</w:t>
-      </w:r>
-      <w:r>
-        <w:rPr>
-          <w:rFonts w:ascii="Arial" w:hAnsi="Arial" w:cs="Arial"/>
-          <w:sz w:val="22"/>
-          <w:szCs w:val="20"/>
-          <w:lang w:val="es-AR"/>
-        </w:rPr>
-        <w:t xml:space="preserve">iagramas de </w:t>
-      </w:r>
-      <w:r>
-        <w:rPr>
-          <w:rFonts w:ascii="Arial" w:hAnsi="Arial" w:cs="Arial"/>
-          <w:sz w:val="22"/>
-          <w:szCs w:val="20"/>
-          <w:lang w:val="es-AR"/>
-        </w:rPr>
-        <w:t>d</w:t>
-      </w:r>
-      <w:r>
-        <w:rPr>
-          <w:rFonts w:ascii="Arial" w:hAnsi="Arial" w:cs="Arial"/>
-          <w:sz w:val="22"/>
-          <w:szCs w:val="20"/>
-          <w:lang w:val="es-AR"/>
-        </w:rPr>
-        <w:t xml:space="preserve">espliegue </w:t>
-      </w:r>
-      <w:r>
-        <w:rPr>
-          <w:rFonts w:ascii="Arial" w:hAnsi="Arial" w:cs="Arial"/>
-          <w:sz w:val="22"/>
-          <w:szCs w:val="20"/>
-          <w:lang w:val="es-AR"/>
-        </w:rPr>
-        <w:t>y/</w:t>
-      </w:r>
-      <w:r>
-        <w:rPr>
-          <w:rFonts w:ascii="Arial" w:hAnsi="Arial" w:cs="Arial"/>
-          <w:sz w:val="22"/>
-          <w:szCs w:val="20"/>
-          <w:lang w:val="es-AR"/>
-        </w:rPr>
-        <w:t>o diagrama de componentes.</w:t>
-      </w:r>
-    </w:p>
-    <w:p>
-      <w:pPr>
-        <w:rPr>
-          <w:lang w:val="es-AR"/>
-        </w:rPr>
-      </w:pPr>
-    </w:p>
-    <w:p>
-      <w:pPr>
-        <w:pStyle w:val="Ttulo2"/>
-        <w:numPr>
-          <w:ilvl w:val="1"/>
-          <w:numId w:val="3"/>
-        </w:numPr>
-        <w:rPr>
-          <w:rFonts w:ascii="Arial" w:hAnsi="Arial" w:cs="Arial"/>
-          <w:b/>
-          <w:color w:val="auto"/>
-          <w:sz w:val="24"/>
-          <w:szCs w:val="28"/>
-          <w:lang w:val="es-AR"/>
-        </w:rPr>
-      </w:pPr>
-      <w:bookmarkStart w:id="22" w:name="_Toc445483359"/>
-      <w:r>
-        <w:rPr>
-          <w:rFonts w:ascii="Arial" w:hAnsi="Arial" w:cs="Arial"/>
-          <w:b/>
-          <w:color w:val="auto"/>
-          <w:sz w:val="24"/>
-          <w:szCs w:val="28"/>
-          <w:lang w:val="es-AR"/>
-        </w:rPr>
-        <w:t>Arquitectura</w:t>
-      </w:r>
-      <w:r>
-        <w:rPr>
-          <w:rFonts w:ascii="Arial" w:hAnsi="Arial" w:cs="Arial"/>
-          <w:b/>
-          <w:color w:val="auto"/>
-          <w:sz w:val="24"/>
-          <w:szCs w:val="28"/>
-          <w:lang w:val="es-AR"/>
-        </w:rPr>
-        <w:t xml:space="preserve"> </w:t>
-      </w:r>
-      <w:r>
-        <w:rPr>
-          <w:rFonts w:ascii="Arial" w:hAnsi="Arial" w:cs="Arial"/>
-          <w:b/>
-          <w:color w:val="auto"/>
-          <w:sz w:val="24"/>
-          <w:szCs w:val="28"/>
-          <w:lang w:val="es-AR"/>
-        </w:rPr>
-        <w:t>General</w:t>
-      </w:r>
-      <w:bookmarkEnd w:id="22"/>
-    </w:p>
-    <w:p>
-      <w:pPr>
-        <w:rPr>
-          <w:lang w:val="es-AR"/>
-        </w:rPr>
-      </w:pPr>
-      <w:r>
-        <w:rPr>
-          <w:noProof/>
-          <w:lang w:val="es-AR" w:eastAsia="es-AR"/>
-        </w:rPr>
-        <w:drawing>
-          <wp:anchor distT="0" distB="0" distL="114300" distR="114300" simplePos="0" relativeHeight="251659264" behindDoc="0" locked="0" layoutInCell="1" allowOverlap="1" wp14:anchorId="5113D0C5" wp14:editId="003CE67E">
-            <wp:simplePos x="0" y="0"/>
-            <wp:positionH relativeFrom="column">
-              <wp:posOffset>2784739</wp:posOffset>
-            </wp:positionH>
-            <wp:positionV relativeFrom="paragraph">
-              <wp:posOffset>79752</wp:posOffset>
-            </wp:positionV>
-            <wp:extent cx="2574576" cy="1536065"/>
-            <wp:effectExtent l="76200" t="76200" r="130810" b="140335"/>
-            <wp:wrapNone/>
-            <wp:docPr id="5" name="Imagen 5" descr="800px-SOA"/>
-            <wp:cNvGraphicFramePr>
-              <a:graphicFrameLocks xmlns:a="http://schemas.openxmlformats.org/drawingml/2006/main" noChangeAspect="1"/>
-            </wp:cNvGraphicFramePr>
-            <a:graphic xmlns:a="http://schemas.openxmlformats.org/drawingml/2006/main">
-              <a:graphicData uri="http://schemas.openxmlformats.org/drawingml/2006/picture">
-                <pic:pic xmlns:pic="http://schemas.openxmlformats.org/drawingml/2006/picture">
-                  <pic:nvPicPr>
-                    <pic:cNvPr id="0" name="Picture 18" descr="800px-SOA"/>
-                    <pic:cNvPicPr>
-                      <a:picLocks noChangeAspect="1" noChangeArrowheads="1"/>
-                    </pic:cNvPicPr>
-                  </pic:nvPicPr>
-                  <pic:blipFill>
-                    <a:blip r:embed="rId9" cstate="print">
-                      <a:extLst>
-                        <a:ext uri="{28A0092B-C50C-407E-A947-70E740481C1C}">
-                          <a14:useLocalDpi xmlns:a14="http://schemas.microsoft.com/office/drawing/2010/main" val="0"/>
-                        </a:ext>
-                      </a:extLst>
-                    </a:blip>
-                    <a:srcRect/>
-                    <a:stretch>
-                      <a:fillRect/>
-                    </a:stretch>
-                  </pic:blipFill>
-                  <pic:spPr bwMode="auto">
-                    <a:xfrm>
-                      <a:off x="0" y="0"/>
-                      <a:ext cx="2574576" cy="1536065"/>
-                    </a:xfrm>
-                    <a:prstGeom prst="rect">
-                      <a:avLst/>
-                    </a:prstGeom>
-                    <a:ln w="38100" cap="sq">
-                      <a:solidFill>
-                        <a:srgbClr val="000000"/>
-                      </a:solidFill>
-                      <a:prstDash val="solid"/>
-                      <a:miter lim="800000"/>
-                    </a:ln>
-                    <a:effectLst>
-                      <a:outerShdw blurRad="50800" dist="38100" dir="2700000" algn="tl" rotWithShape="0">
-                        <a:srgbClr val="000000">
-                          <a:alpha val="43000"/>
-                        </a:srgbClr>
-                      </a:outerShdw>
-                    </a:effectLst>
-                  </pic:spPr>
-                </pic:pic>
-              </a:graphicData>
-            </a:graphic>
-            <wp14:sizeRelH relativeFrom="margin">
-              <wp14:pctWidth>0</wp14:pctWidth>
-            </wp14:sizeRelH>
-            <wp14:sizeRelV relativeFrom="margin">
-              <wp14:pctHeight>0</wp14:pctHeight>
-            </wp14:sizeRelV>
-          </wp:anchor>
-        </w:drawing>
-      </w:r>
-    </w:p>
-    <w:p>
-      <w:pPr>
-        <w:rPr>
-          <w:lang w:val="es-AR"/>
-        </w:rPr>
-      </w:pPr>
-      <w:r>
-        <w:rPr>
-          <w:noProof/>
-          <w:lang w:val="es-AR" w:eastAsia="es-AR"/>
-        </w:rPr>
-        <w:drawing>
-          <wp:anchor distT="0" distB="0" distL="114300" distR="114300" simplePos="0" relativeHeight="251658240" behindDoc="0" locked="0" layoutInCell="1" allowOverlap="1" wp14:anchorId="0AF35E88" wp14:editId="357E2D05">
-            <wp:simplePos x="0" y="0"/>
-            <wp:positionH relativeFrom="column">
-              <wp:posOffset>2570695</wp:posOffset>
-            </wp:positionH>
-            <wp:positionV relativeFrom="paragraph">
-              <wp:posOffset>1435817</wp:posOffset>
-            </wp:positionV>
-            <wp:extent cx="3384689" cy="2000885"/>
-            <wp:effectExtent l="76200" t="0" r="215900" b="304165"/>
-            <wp:wrapNone/>
-            <wp:docPr id="4" name="Imagen 4"/>
-            <wp:cNvGraphicFramePr>
-              <a:graphicFrameLocks xmlns:a="http://schemas.openxmlformats.org/drawingml/2006/main" noChangeAspect="1"/>
-            </wp:cNvGraphicFramePr>
-            <a:graphic xmlns:a="http://schemas.openxmlformats.org/drawingml/2006/main">
-              <a:graphicData uri="http://schemas.openxmlformats.org/drawingml/2006/picture">
-                <pic:pic xmlns:pic="http://schemas.openxmlformats.org/drawingml/2006/picture">
-                  <pic:nvPicPr>
-                    <pic:cNvPr id="0" name="Picture 14"/>
-                    <pic:cNvPicPr>
-                      <a:picLocks noChangeAspect="1" noChangeArrowheads="1"/>
-                    </pic:cNvPicPr>
-                  </pic:nvPicPr>
-                  <pic:blipFill>
-                    <a:blip r:embed="rId10">
-                      <a:extLst>
-                        <a:ext uri="{28A0092B-C50C-407E-A947-70E740481C1C}">
-                          <a14:useLocalDpi xmlns:a14="http://schemas.microsoft.com/office/drawing/2010/main" val="0"/>
-                        </a:ext>
-                      </a:extLst>
-                    </a:blip>
-                    <a:srcRect/>
-                    <a:stretch>
-                      <a:fillRect/>
-                    </a:stretch>
-                  </pic:blipFill>
-                  <pic:spPr bwMode="auto">
-                    <a:xfrm>
-                      <a:off x="0" y="0"/>
-                      <a:ext cx="3384689" cy="2000885"/>
-                    </a:xfrm>
-                    <a:prstGeom prst="roundRect">
-                      <a:avLst>
-                        <a:gd name="adj" fmla="val 16667"/>
-                      </a:avLst>
-                    </a:prstGeom>
-                    <a:ln>
-                      <a:noFill/>
-                    </a:ln>
-                    <a:effectLst>
-                      <a:outerShdw blurRad="152400" dist="12000" dir="900000" sy="98000" kx="110000" ky="200000" algn="tl" rotWithShape="0">
-                        <a:srgbClr val="000000">
-                          <a:alpha val="30000"/>
-                        </a:srgbClr>
-                      </a:outerShdw>
-                    </a:effectLst>
-                    <a:scene3d>
-                      <a:camera prst="perspectiveRelaxed">
-                        <a:rot lat="19800000" lon="1200000" rev="20820000"/>
-                      </a:camera>
-                      <a:lightRig rig="threePt" dir="t"/>
-                    </a:scene3d>
-                    <a:sp3d contourW="6350" prstMaterial="matte">
-                      <a:bevelT w="101600" h="101600"/>
-                      <a:contourClr>
-                        <a:srgbClr val="969696"/>
-                      </a:contourClr>
-                    </a:sp3d>
-                  </pic:spPr>
-                </pic:pic>
-              </a:graphicData>
-            </a:graphic>
-            <wp14:sizeRelH relativeFrom="margin">
-              <wp14:pctWidth>0</wp14:pctWidth>
-            </wp14:sizeRelH>
-            <wp14:sizeRelV relativeFrom="margin">
-              <wp14:pctHeight>0</wp14:pctHeight>
-            </wp14:sizeRelV>
-          </wp:anchor>
-        </w:drawing>
-      </w:r>
-      <w:r>
-        <w:object w:dxaOrig="6689" w:dyaOrig="6509">
-          <v:shapetype id="_x0000_t75" coordsize="21600,21600" o:spt="75" o:preferrelative="t" path="m@4@5l@4@11@9@11@9@5xe" filled="f" stroked="f">
-            <v:stroke joinstyle="miter"/>
-            <v:formulas>
-              <v:f eqn="if lineDrawn pixelLineWidth 0"/>
-              <v:f eqn="sum @0 1 0"/>
-              <v:f eqn="sum 0 0 @1"/>
-              <v:f eqn="prod @2 1 2"/>
-              <v:f eqn="prod @3 21600 pixelWidth"/>
-              <v:f eqn="prod @3 21600 pixelHeight"/>
-              <v:f eqn="sum @0 0 1"/>
-              <v:f eqn="prod @6 1 2"/>
-              <v:f eqn="prod @7 21600 pixelWidth"/>
-              <v:f eqn="sum @8 21600 0"/>
-              <v:f eqn="prod @7 21600 pixelHeight"/>
-              <v:f eqn="sum @10 21600 0"/>
-            </v:formulas>
-            <v:path o:extrusionok="f" gradientshapeok="t" o:connecttype="rect"/>
-            <o:lock v:ext="edit" aspectratio="t"/>
-          </v:shapetype>
-          <v:shape id="_x0000_i1025" type="#_x0000_t75" style="width:266.5pt;height:259.95pt" o:ole="">
-            <v:imagedata r:id="rId11" o:title=""/>
-          </v:shape>
-          <o:OLEObject Type="Embed" ProgID="Visio.Drawing.11" ShapeID="_x0000_i1025" DrawAspect="Content" ObjectID="_1519225284" r:id="rId12"/>
-        </w:object>
-      </w:r>
-    </w:p>
-    <w:p>
-      <w:pPr>
-        <w:rPr>
-          <w:lang w:val="es-AR"/>
-        </w:rPr>
-      </w:pPr>
-    </w:p>
-    <w:p>
-      <w:pPr>
-        <w:pStyle w:val="Ttulo2"/>
-        <w:numPr>
-          <w:ilvl w:val="1"/>
-          <w:numId w:val="3"/>
-        </w:numPr>
-        <w:rPr>
-          <w:rFonts w:ascii="Arial" w:hAnsi="Arial" w:cs="Arial"/>
-          <w:b/>
-          <w:color w:val="auto"/>
-          <w:sz w:val="24"/>
-          <w:szCs w:val="28"/>
-          <w:lang w:val="es-AR"/>
-        </w:rPr>
-      </w:pPr>
-      <w:bookmarkStart w:id="23" w:name="_Toc445483360"/>
-      <w:r>
-        <w:rPr>
-          <w:rFonts w:ascii="Arial" w:hAnsi="Arial" w:cs="Arial"/>
-          <w:b/>
-          <w:color w:val="auto"/>
-          <w:sz w:val="24"/>
-          <w:szCs w:val="28"/>
-          <w:lang w:val="es-AR"/>
-        </w:rPr>
-        <w:t>Arquitectura de Infraestructura</w:t>
-      </w:r>
-      <w:bookmarkEnd w:id="23"/>
-    </w:p>
-    <w:p>
-      <w:pPr>
-        <w:rPr>
-          <w:rFonts w:ascii="Arial Black" w:hAnsi="Arial Black" w:cs="Arial"/>
-          <w:sz w:val="28"/>
-          <w:szCs w:val="20"/>
-          <w:lang w:val="es-ES" w:eastAsia="es-ES"/>
-        </w:rPr>
-      </w:pPr>
-      <w:r>
-        <w:rPr>
-          <w:noProof/>
-          <w:lang w:val="es-AR" w:eastAsia="es-AR"/>
-        </w:rPr>
-        <w:drawing>
-          <wp:anchor distT="0" distB="0" distL="114300" distR="114300" simplePos="0" relativeHeight="251666432" behindDoc="0" locked="0" layoutInCell="1" allowOverlap="1" wp14:anchorId="49D9E6AA" wp14:editId="4772EC63">
-            <wp:simplePos x="0" y="0"/>
-            <wp:positionH relativeFrom="column">
-              <wp:posOffset>-177165</wp:posOffset>
-            </wp:positionH>
-            <wp:positionV relativeFrom="paragraph">
-              <wp:posOffset>165735</wp:posOffset>
-            </wp:positionV>
-            <wp:extent cx="3650615" cy="2256155"/>
-            <wp:effectExtent l="0" t="0" r="6985" b="0"/>
-            <wp:wrapNone/>
-            <wp:docPr id="1" name="Imagen 1"/>
-            <wp:cNvGraphicFramePr>
-              <a:graphicFrameLocks xmlns:a="http://schemas.openxmlformats.org/drawingml/2006/main" noChangeAspect="1"/>
-            </wp:cNvGraphicFramePr>
-            <a:graphic xmlns:a="http://schemas.openxmlformats.org/drawingml/2006/main">
-              <a:graphicData uri="http://schemas.openxmlformats.org/drawingml/2006/picture">
-                <pic:pic xmlns:pic="http://schemas.openxmlformats.org/drawingml/2006/picture">
-                  <pic:nvPicPr>
-                    <pic:cNvPr id="1" name=""/>
+                    <pic:cNvPr id="12" name="DiagramaContexto.png"/>
                     <pic:cNvPicPr/>
                   </pic:nvPicPr>
                   <pic:blipFill>
-                    <a:blip r:embed="rId13">
+                    <a:blip r:embed="rId19">
                       <a:extLst>
                         <a:ext uri="{28A0092B-C50C-407E-A947-70E740481C1C}">
                           <a14:useLocalDpi xmlns:a14="http://schemas.microsoft.com/office/drawing/2010/main" val="0"/>
@@ -3787,7 +3318,7 @@
                   <pic:spPr>
                     <a:xfrm>
                       <a:off x="0" y="0"/>
-                      <a:ext cx="3650615" cy="2256155"/>
+                      <a:ext cx="5612130" cy="3447415"/>
                     </a:xfrm>
                     <a:prstGeom prst="rect">
                       <a:avLst/>
@@ -3796,33 +3327,223 @@
                 </pic:pic>
               </a:graphicData>
             </a:graphic>
-            <wp14:sizeRelH relativeFrom="margin">
-              <wp14:pctWidth>0</wp14:pctWidth>
-            </wp14:sizeRelH>
-            <wp14:sizeRelV relativeFrom="margin">
-              <wp14:pctHeight>0</wp14:pctHeight>
-            </wp14:sizeRelV>
-          </wp:anchor>
+          </wp:inline>
         </w:drawing>
       </w:r>
+    </w:p>
+    <w:p>
+      <w:pPr>
+        <w:pStyle w:val="Heading1"/>
+        <w:numPr>
+          <w:ilvl w:val="0"/>
+          <w:numId w:val="3"/>
+        </w:numPr>
+        <w:rPr>
+          <w:rFonts w:ascii="Arial Black" w:hAnsi="Arial Black" w:cs="Arial"/>
+          <w:sz w:val="28"/>
+          <w:szCs w:val="28"/>
+          <w:lang w:val="es-ES" w:eastAsia="es-ES"/>
+        </w:rPr>
+      </w:pPr>
+      <w:r>
+        <w:rPr>
+          <w:rFonts w:ascii="Arial Black" w:hAnsi="Arial Black" w:cs="Arial"/>
+          <w:sz w:val="28"/>
+          <w:szCs w:val="20"/>
+          <w:lang w:val="es-ES" w:eastAsia="es-ES"/>
+        </w:rPr>
+        <w:br w:type="page"/>
+      </w:r>
+      <w:bookmarkStart w:id="20" w:name="_Toc445483358"/>
+      <w:r>
+        <w:rPr>
+          <w:rFonts w:ascii="Arial Black" w:hAnsi="Arial Black" w:cs="Arial"/>
+          <w:color w:val="auto"/>
+          <w:sz w:val="28"/>
+          <w:szCs w:val="28"/>
+          <w:lang w:val="es-ES" w:eastAsia="es-ES"/>
+        </w:rPr>
+        <w:lastRenderedPageBreak/>
+        <w:t>Diagrama de Arquitectura</w:t>
+      </w:r>
+      <w:bookmarkEnd w:id="20"/>
+    </w:p>
+    <w:p>
+      <w:pPr>
+        <w:rPr>
+          <w:rFonts w:ascii="Arial" w:hAnsi="Arial" w:cs="Arial"/>
+          <w:sz w:val="22"/>
+          <w:szCs w:val="20"/>
+          <w:lang w:val="es-AR"/>
+        </w:rPr>
+      </w:pPr>
+      <w:r>
+        <w:rPr>
+          <w:rFonts w:ascii="Arial" w:hAnsi="Arial" w:cs="Arial"/>
+          <w:sz w:val="22"/>
+          <w:szCs w:val="20"/>
+          <w:lang w:val="es-AR"/>
+        </w:rPr>
+        <w:t xml:space="preserve">Este diagrama pretende mostrar la interacción lógica y física </w:t>
+      </w:r>
+      <w:r>
+        <w:rPr>
+          <w:rFonts w:ascii="Arial" w:hAnsi="Arial" w:cs="Arial"/>
+          <w:sz w:val="22"/>
+          <w:szCs w:val="20"/>
+          <w:lang w:val="es-AR"/>
+        </w:rPr>
+        <w:t xml:space="preserve">(BBDD, App Server, Web Server) </w:t>
+      </w:r>
+      <w:r>
+        <w:rPr>
+          <w:rFonts w:ascii="Arial" w:hAnsi="Arial" w:cs="Arial"/>
+          <w:sz w:val="22"/>
+          <w:szCs w:val="20"/>
+          <w:lang w:val="es-AR"/>
+        </w:rPr>
+        <w:t>de los diversos componentes que conforman el sistema</w:t>
+      </w:r>
+      <w:r>
+        <w:rPr>
+          <w:rFonts w:ascii="Arial" w:hAnsi="Arial" w:cs="Arial"/>
+          <w:sz w:val="22"/>
+          <w:szCs w:val="20"/>
+          <w:lang w:val="es-AR"/>
+        </w:rPr>
+        <w:t xml:space="preserve">. Puede complementarse </w:t>
+      </w:r>
+      <w:r>
+        <w:rPr>
+          <w:rFonts w:ascii="Arial" w:hAnsi="Arial" w:cs="Arial"/>
+          <w:sz w:val="22"/>
+          <w:szCs w:val="20"/>
+          <w:lang w:val="es-AR"/>
+        </w:rPr>
+        <w:t>con otros diagramas tales como d</w:t>
+      </w:r>
+      <w:r>
+        <w:rPr>
+          <w:rFonts w:ascii="Arial" w:hAnsi="Arial" w:cs="Arial"/>
+          <w:sz w:val="22"/>
+          <w:szCs w:val="20"/>
+          <w:lang w:val="es-AR"/>
+        </w:rPr>
+        <w:t xml:space="preserve">iagramas de </w:t>
+      </w:r>
+      <w:r>
+        <w:rPr>
+          <w:rFonts w:ascii="Arial" w:hAnsi="Arial" w:cs="Arial"/>
+          <w:sz w:val="22"/>
+          <w:szCs w:val="20"/>
+          <w:lang w:val="es-AR"/>
+        </w:rPr>
+        <w:t>d</w:t>
+      </w:r>
+      <w:r>
+        <w:rPr>
+          <w:rFonts w:ascii="Arial" w:hAnsi="Arial" w:cs="Arial"/>
+          <w:sz w:val="22"/>
+          <w:szCs w:val="20"/>
+          <w:lang w:val="es-AR"/>
+        </w:rPr>
+        <w:t xml:space="preserve">espliegue </w:t>
+      </w:r>
+      <w:r>
+        <w:rPr>
+          <w:rFonts w:ascii="Arial" w:hAnsi="Arial" w:cs="Arial"/>
+          <w:sz w:val="22"/>
+          <w:szCs w:val="20"/>
+          <w:lang w:val="es-AR"/>
+        </w:rPr>
+        <w:t>y/</w:t>
+      </w:r>
+      <w:r>
+        <w:rPr>
+          <w:rFonts w:ascii="Arial" w:hAnsi="Arial" w:cs="Arial"/>
+          <w:sz w:val="22"/>
+          <w:szCs w:val="20"/>
+          <w:lang w:val="es-AR"/>
+        </w:rPr>
+        <w:t>o diagrama de componentes.</w:t>
+      </w:r>
+    </w:p>
+    <w:p>
+      <w:pPr>
+        <w:rPr>
+          <w:lang w:val="es-AR"/>
+        </w:rPr>
+      </w:pPr>
+    </w:p>
+    <w:p>
+      <w:pPr>
+        <w:pStyle w:val="Heading2"/>
+        <w:numPr>
+          <w:ilvl w:val="1"/>
+          <w:numId w:val="3"/>
+        </w:numPr>
+        <w:rPr>
+          <w:rFonts w:ascii="Arial" w:hAnsi="Arial" w:cs="Arial"/>
+          <w:b/>
+          <w:color w:val="auto"/>
+          <w:sz w:val="24"/>
+          <w:szCs w:val="28"/>
+          <w:lang w:val="es-AR"/>
+        </w:rPr>
+      </w:pPr>
+      <w:bookmarkStart w:id="21" w:name="_Toc445483359"/>
+      <w:r>
+        <w:rPr>
+          <w:rFonts w:ascii="Arial" w:hAnsi="Arial" w:cs="Arial"/>
+          <w:b/>
+          <w:color w:val="auto"/>
+          <w:sz w:val="24"/>
+          <w:szCs w:val="28"/>
+          <w:lang w:val="es-AR"/>
+        </w:rPr>
+        <w:t>Arquitectura</w:t>
+      </w:r>
+      <w:r>
+        <w:rPr>
+          <w:rFonts w:ascii="Arial" w:hAnsi="Arial" w:cs="Arial"/>
+          <w:b/>
+          <w:color w:val="auto"/>
+          <w:sz w:val="24"/>
+          <w:szCs w:val="28"/>
+          <w:lang w:val="es-AR"/>
+        </w:rPr>
+        <w:t xml:space="preserve"> </w:t>
+      </w:r>
+      <w:r>
+        <w:rPr>
+          <w:rFonts w:ascii="Arial" w:hAnsi="Arial" w:cs="Arial"/>
+          <w:b/>
+          <w:color w:val="auto"/>
+          <w:sz w:val="24"/>
+          <w:szCs w:val="28"/>
+          <w:lang w:val="es-AR"/>
+        </w:rPr>
+        <w:t>General</w:t>
+      </w:r>
+      <w:bookmarkEnd w:id="21"/>
+    </w:p>
+    <w:p>
+      <w:pPr>
+        <w:rPr>
+          <w:lang w:val="es-AR"/>
+        </w:rPr>
+      </w:pPr>
+    </w:p>
+    <w:p>
       <w:r>
         <w:rPr>
           <w:noProof/>
-          <w:lang w:val="es-AR" w:eastAsia="es-AR"/>
         </w:rPr>
         <w:drawing>
-          <wp:anchor distT="0" distB="0" distL="114300" distR="114300" simplePos="0" relativeHeight="251657215" behindDoc="0" locked="0" layoutInCell="1" allowOverlap="1" wp14:anchorId="739153D3" wp14:editId="2949BF30">
-            <wp:simplePos x="0" y="0"/>
-            <wp:positionH relativeFrom="column">
-              <wp:posOffset>2829115</wp:posOffset>
-            </wp:positionH>
-            <wp:positionV relativeFrom="paragraph">
-              <wp:posOffset>163197</wp:posOffset>
-            </wp:positionV>
-            <wp:extent cx="3450800" cy="1917815"/>
-            <wp:effectExtent l="0" t="0" r="0" b="6350"/>
-            <wp:wrapNone/>
-            <wp:docPr id="7" name="Imagen 7" descr="https://docs.oracle.com/cd/E41509_01/pt852pbh2/eng/psbooks/tgst/img/gv_ApplicationRequestsAreReceivedAtWebServerThenSentToApplicationSe_tgst7fff.png"/>
+          <wp:inline distT="0" distB="0" distL="0" distR="0">
+            <wp:extent cx="5612130" cy="5962015"/>
+            <wp:effectExtent l="0" t="0" r="0" b="0"/>
+            <wp:docPr id="11" name="Picture 11"/>
             <wp:cNvGraphicFramePr>
               <a:graphicFrameLocks xmlns:a="http://schemas.openxmlformats.org/drawingml/2006/main" noChangeAspect="1"/>
             </wp:cNvGraphicFramePr>
@@ -3830,77 +3551,118 @@
               <a:graphicData uri="http://schemas.openxmlformats.org/drawingml/2006/picture">
                 <pic:pic xmlns:pic="http://schemas.openxmlformats.org/drawingml/2006/picture">
                   <pic:nvPicPr>
-                    <pic:cNvPr id="0" name="Picture 31" descr="https://docs.oracle.com/cd/E41509_01/pt852pbh2/eng/psbooks/tgst/img/gv_ApplicationRequestsAreReceivedAtWebServerThenSentToApplicationSe_tgst7fff.png"/>
-                    <pic:cNvPicPr>
-                      <a:picLocks noChangeAspect="1" noChangeArrowheads="1"/>
-                    </pic:cNvPicPr>
+                    <pic:cNvPr id="11" name="ArquitecturaGeneral.png"/>
+                    <pic:cNvPicPr/>
                   </pic:nvPicPr>
                   <pic:blipFill>
-                    <a:blip r:embed="rId14">
+                    <a:blip r:embed="rId20">
                       <a:extLst>
                         <a:ext uri="{28A0092B-C50C-407E-A947-70E740481C1C}">
                           <a14:useLocalDpi xmlns:a14="http://schemas.microsoft.com/office/drawing/2010/main" val="0"/>
                         </a:ext>
                       </a:extLst>
                     </a:blip>
-                    <a:srcRect/>
                     <a:stretch>
                       <a:fillRect/>
                     </a:stretch>
                   </pic:blipFill>
-                  <pic:spPr bwMode="auto">
+                  <pic:spPr>
                     <a:xfrm>
                       <a:off x="0" y="0"/>
-                      <a:ext cx="3450800" cy="1917815"/>
+                      <a:ext cx="5612130" cy="5962015"/>
                     </a:xfrm>
                     <a:prstGeom prst="rect">
                       <a:avLst/>
                     </a:prstGeom>
-                    <a:noFill/>
-                    <a:ln>
-                      <a:noFill/>
-                    </a:ln>
                   </pic:spPr>
                 </pic:pic>
               </a:graphicData>
             </a:graphic>
-            <wp14:sizeRelH relativeFrom="margin">
-              <wp14:pctWidth>0</wp14:pctWidth>
-            </wp14:sizeRelH>
-            <wp14:sizeRelV relativeFrom="margin">
-              <wp14:pctHeight>0</wp14:pctHeight>
-            </wp14:sizeRelV>
-          </wp:anchor>
+          </wp:inline>
         </w:drawing>
       </w:r>
     </w:p>
-    <w:p>
-      <w:pPr>
-        <w:rPr>
-          <w:rFonts w:ascii="Arial Black" w:hAnsi="Arial Black" w:cs="Arial"/>
-          <w:sz w:val="28"/>
-          <w:szCs w:val="20"/>
-          <w:lang w:val="es-ES" w:eastAsia="es-ES"/>
+    <w:p/>
+    <w:p>
+      <w:pPr>
+        <w:rPr>
+          <w:lang w:val="es-AR"/>
+        </w:rPr>
+      </w:pPr>
+    </w:p>
+    <w:p>
+      <w:pPr>
+        <w:pStyle w:val="Heading2"/>
+        <w:numPr>
+          <w:ilvl w:val="1"/>
+          <w:numId w:val="3"/>
+        </w:numPr>
+        <w:rPr>
+          <w:rFonts w:ascii="Arial" w:hAnsi="Arial" w:cs="Arial"/>
+          <w:b/>
+          <w:color w:val="auto"/>
+          <w:sz w:val="24"/>
+          <w:szCs w:val="28"/>
+          <w:lang w:val="es-AR"/>
+        </w:rPr>
+      </w:pPr>
+      <w:bookmarkStart w:id="22" w:name="_Toc445483360"/>
+      <w:r>
+        <w:rPr>
+          <w:rFonts w:ascii="Arial" w:hAnsi="Arial" w:cs="Arial"/>
+          <w:b/>
+          <w:color w:val="auto"/>
+          <w:sz w:val="24"/>
+          <w:szCs w:val="28"/>
+          <w:lang w:val="es-AR"/>
+        </w:rPr>
+        <w:lastRenderedPageBreak/>
+        <w:t>Arquitectura de Infraestructura</w:t>
+      </w:r>
+      <w:bookmarkEnd w:id="22"/>
+    </w:p>
+    <w:p>
+      <w:pPr>
+        <w:rPr>
+          <w:lang w:val="es-AR"/>
+        </w:rPr>
+      </w:pPr>
+    </w:p>
+    <w:p>
+      <w:pPr>
+        <w:rPr>
+          <w:lang w:val="es-AR"/>
+        </w:rPr>
+      </w:pPr>
+      <w:r>
+        <w:rPr>
+          <w:lang w:val="es-AR"/>
+        </w:rPr>
+        <w:t>Arquitectura como servicio.</w:t>
+      </w:r>
+    </w:p>
+    <w:p>
+      <w:pPr>
+        <w:rPr>
+          <w:lang w:val="es-AR"/>
+        </w:rPr>
+      </w:pPr>
+    </w:p>
+    <w:p>
+      <w:pPr>
+        <w:rPr>
+          <w:lang w:val="es-AR"/>
         </w:rPr>
       </w:pPr>
       <w:r>
         <w:rPr>
           <w:noProof/>
-          <w:lang w:val="es-AR" w:eastAsia="es-AR"/>
         </w:rPr>
         <w:drawing>
-          <wp:anchor distT="0" distB="0" distL="114300" distR="114300" simplePos="0" relativeHeight="251667456" behindDoc="0" locked="0" layoutInCell="1" allowOverlap="1" wp14:anchorId="69B3990A" wp14:editId="2A0302DB">
-            <wp:simplePos x="0" y="0"/>
-            <wp:positionH relativeFrom="column">
-              <wp:posOffset>-20320</wp:posOffset>
-            </wp:positionH>
-            <wp:positionV relativeFrom="paragraph">
-              <wp:posOffset>831421</wp:posOffset>
-            </wp:positionV>
-            <wp:extent cx="2124075" cy="1949397"/>
-            <wp:effectExtent l="0" t="95250" r="0" b="680085"/>
-            <wp:wrapNone/>
-            <wp:docPr id="6" name="Picture 2"/>
+          <wp:inline distT="0" distB="0" distL="0" distR="0">
+            <wp:extent cx="5612130" cy="3715385"/>
+            <wp:effectExtent l="0" t="0" r="7620" b="0"/>
+            <wp:docPr id="14" name="Picture 14"/>
             <wp:cNvGraphicFramePr>
               <a:graphicFrameLocks xmlns:a="http://schemas.openxmlformats.org/drawingml/2006/main" noChangeAspect="1"/>
             </wp:cNvGraphicFramePr>
@@ -3908,75 +3670,148 @@
               <a:graphicData uri="http://schemas.openxmlformats.org/drawingml/2006/picture">
                 <pic:pic xmlns:pic="http://schemas.openxmlformats.org/drawingml/2006/picture">
                   <pic:nvPicPr>
-                    <pic:cNvPr id="0" name="Picture 2"/>
-                    <pic:cNvPicPr>
-                      <a:picLocks noChangeAspect="1" noChangeArrowheads="1"/>
-                    </pic:cNvPicPr>
+                    <pic:cNvPr id="14" name="Infrastructura_1.png"/>
+                    <pic:cNvPicPr/>
                   </pic:nvPicPr>
                   <pic:blipFill>
-                    <a:blip r:embed="rId15" cstate="print">
+                    <a:blip r:embed="rId21">
                       <a:extLst>
                         <a:ext uri="{28A0092B-C50C-407E-A947-70E740481C1C}">
                           <a14:useLocalDpi xmlns:a14="http://schemas.microsoft.com/office/drawing/2010/main" val="0"/>
                         </a:ext>
                       </a:extLst>
                     </a:blip>
-                    <a:srcRect/>
                     <a:stretch>
                       <a:fillRect/>
                     </a:stretch>
                   </pic:blipFill>
-                  <pic:spPr bwMode="auto">
+                  <pic:spPr>
                     <a:xfrm>
                       <a:off x="0" y="0"/>
-                      <a:ext cx="2124075" cy="1949397"/>
+                      <a:ext cx="5612130" cy="3715385"/>
                     </a:xfrm>
                     <a:prstGeom prst="rect">
                       <a:avLst/>
                     </a:prstGeom>
-                    <a:ln>
-                      <a:noFill/>
-                    </a:ln>
-                    <a:effectLst>
-                      <a:reflection blurRad="12700" stA="30000" endPos="30000" dist="5000" dir="5400000" sy="-100000" algn="bl" rotWithShape="0"/>
-                    </a:effectLst>
-                    <a:scene3d>
-                      <a:camera prst="perspectiveContrastingLeftFacing">
-                        <a:rot lat="300000" lon="19800000" rev="0"/>
-                      </a:camera>
-                      <a:lightRig rig="threePt" dir="t">
-                        <a:rot lat="0" lon="0" rev="2700000"/>
-                      </a:lightRig>
-                    </a:scene3d>
-                    <a:sp3d>
-                      <a:bevelT w="63500" h="50800"/>
-                    </a:sp3d>
                   </pic:spPr>
                 </pic:pic>
               </a:graphicData>
             </a:graphic>
-            <wp14:sizeRelH relativeFrom="margin">
-              <wp14:pctWidth>0</wp14:pctWidth>
-            </wp14:sizeRelH>
-            <wp14:sizeRelV relativeFrom="margin">
-              <wp14:pctHeight>0</wp14:pctHeight>
-            </wp14:sizeRelV>
-          </wp:anchor>
+          </wp:inline>
         </w:drawing>
       </w:r>
-      <w:r>
+    </w:p>
+    <w:p>
+      <w:pPr>
+        <w:rPr>
+          <w:lang w:val="es-AR"/>
+        </w:rPr>
+      </w:pPr>
+      <w:r>
+        <w:rPr>
+          <w:lang w:val="es-AR"/>
+        </w:rPr>
+        <w:t xml:space="preserve">Arquitectura </w:t>
+      </w:r>
+      <w:r>
+        <w:rPr>
+          <w:lang w:val="es-AR"/>
+        </w:rPr>
+        <w:t xml:space="preserve">como aplicación stand </w:t>
+      </w:r>
+      <w:proofErr w:type="spellStart"/>
+      <w:r>
+        <w:rPr>
+          <w:lang w:val="es-AR"/>
+        </w:rPr>
+        <w:t>alone</w:t>
+      </w:r>
+      <w:proofErr w:type="spellEnd"/>
+      <w:r>
+        <w:rPr>
+          <w:lang w:val="es-AR"/>
+        </w:rPr>
+        <w:t>.</w:t>
+      </w:r>
+    </w:p>
+    <w:p>
+      <w:pPr>
+        <w:rPr>
+          <w:lang w:val="es-AR"/>
+        </w:rPr>
+      </w:pPr>
+      <w:r>
+        <w:rPr>
+          <w:noProof/>
+        </w:rPr>
+        <w:drawing>
+          <wp:inline distT="0" distB="0" distL="0" distR="0">
+            <wp:extent cx="4381500" cy="2994156"/>
+            <wp:effectExtent l="0" t="0" r="0" b="0"/>
+            <wp:docPr id="15" name="Picture 15"/>
+            <wp:cNvGraphicFramePr>
+              <a:graphicFrameLocks xmlns:a="http://schemas.openxmlformats.org/drawingml/2006/main" noChangeAspect="1"/>
+            </wp:cNvGraphicFramePr>
+            <a:graphic xmlns:a="http://schemas.openxmlformats.org/drawingml/2006/main">
+              <a:graphicData uri="http://schemas.openxmlformats.org/drawingml/2006/picture">
+                <pic:pic xmlns:pic="http://schemas.openxmlformats.org/drawingml/2006/picture">
+                  <pic:nvPicPr>
+                    <pic:cNvPr id="15" name="Infrastructura_sandbox.png"/>
+                    <pic:cNvPicPr/>
+                  </pic:nvPicPr>
+                  <pic:blipFill>
+                    <a:blip r:embed="rId22">
+                      <a:extLst>
+                        <a:ext uri="{28A0092B-C50C-407E-A947-70E740481C1C}">
+                          <a14:useLocalDpi xmlns:a14="http://schemas.microsoft.com/office/drawing/2010/main" val="0"/>
+                        </a:ext>
+                      </a:extLst>
+                    </a:blip>
+                    <a:stretch>
+                      <a:fillRect/>
+                    </a:stretch>
+                  </pic:blipFill>
+                  <pic:spPr>
+                    <a:xfrm>
+                      <a:off x="0" y="0"/>
+                      <a:ext cx="4390616" cy="3000385"/>
+                    </a:xfrm>
+                    <a:prstGeom prst="rect">
+                      <a:avLst/>
+                    </a:prstGeom>
+                  </pic:spPr>
+                </pic:pic>
+              </a:graphicData>
+            </a:graphic>
+          </wp:inline>
+        </w:drawing>
+      </w:r>
+    </w:p>
+    <w:p>
+      <w:pPr>
         <w:rPr>
           <w:rFonts w:ascii="Arial Black" w:hAnsi="Arial Black" w:cs="Arial"/>
           <w:sz w:val="28"/>
           <w:szCs w:val="20"/>
           <w:lang w:val="es-ES" w:eastAsia="es-ES"/>
         </w:rPr>
-        <w:br w:type="page"/>
-      </w:r>
-    </w:p>
-    <w:p>
-      <w:pPr>
-        <w:pStyle w:val="Ttulo1"/>
+      </w:pPr>
+    </w:p>
+    <w:p>
+      <w:pPr>
+        <w:rPr>
+          <w:rFonts w:ascii="Arial Black" w:hAnsi="Arial Black" w:cs="Arial"/>
+          <w:sz w:val="28"/>
+          <w:szCs w:val="20"/>
+          <w:lang w:val="es-ES" w:eastAsia="es-ES"/>
+        </w:rPr>
+      </w:pPr>
+      <w:bookmarkStart w:id="23" w:name="_GoBack"/>
+      <w:bookmarkEnd w:id="23"/>
+    </w:p>
+    <w:p>
+      <w:pPr>
+        <w:pStyle w:val="Heading1"/>
         <w:numPr>
           <w:ilvl w:val="0"/>
           <w:numId w:val="3"/>
@@ -3998,7 +3833,6 @@
           <w:szCs w:val="28"/>
           <w:lang w:val="es-ES" w:eastAsia="es-ES"/>
         </w:rPr>
-        <w:lastRenderedPageBreak/>
         <w:t>Atributos de calidad</w:t>
       </w:r>
       <w:r>
@@ -5617,7 +5451,7 @@
     </w:p>
     <w:p>
       <w:pPr>
-        <w:pStyle w:val="Ttulo1"/>
+        <w:pStyle w:val="Heading1"/>
         <w:numPr>
           <w:ilvl w:val="0"/>
           <w:numId w:val="3"/>
@@ -5756,7 +5590,7 @@
     </w:p>
     <w:p>
       <w:pPr>
-        <w:pStyle w:val="Prrafodelista"/>
+        <w:pStyle w:val="ListParagraph"/>
         <w:numPr>
           <w:ilvl w:val="0"/>
           <w:numId w:val="2"/>
@@ -5882,7 +5716,7 @@
     </w:p>
     <w:p>
       <w:pPr>
-        <w:pStyle w:val="Ttulo1"/>
+        <w:pStyle w:val="Heading1"/>
         <w:numPr>
           <w:ilvl w:val="0"/>
           <w:numId w:val="3"/>
@@ -5967,7 +5801,29 @@
           <w:szCs w:val="20"/>
           <w:lang w:val="es-AR"/>
         </w:rPr>
-        <w:t xml:space="preserve">Integración con Cartografía o Geoposicionamiento (Google </w:t>
+        <w:t xml:space="preserve">Integración con Cartografía o </w:t>
+      </w:r>
+      <w:proofErr w:type="spellStart"/>
+      <w:r>
+        <w:rPr>
+          <w:rFonts w:ascii="Arial" w:hAnsi="Arial" w:cs="Arial"/>
+          <w:i/>
+          <w:sz w:val="22"/>
+          <w:szCs w:val="20"/>
+          <w:lang w:val="es-AR"/>
+        </w:rPr>
+        <w:t>Geoposicionamiento</w:t>
+      </w:r>
+      <w:proofErr w:type="spellEnd"/>
+      <w:r>
+        <w:rPr>
+          <w:rFonts w:ascii="Arial" w:hAnsi="Arial" w:cs="Arial"/>
+          <w:i/>
+          <w:sz w:val="22"/>
+          <w:szCs w:val="20"/>
+          <w:lang w:val="es-AR"/>
+        </w:rPr>
+        <w:t xml:space="preserve"> (Google </w:t>
       </w:r>
       <w:proofErr w:type="spellStart"/>
       <w:r>
@@ -6142,7 +5998,7 @@
     </w:p>
     <w:p>
       <w:pPr>
-        <w:pStyle w:val="Ttulo1"/>
+        <w:pStyle w:val="Heading1"/>
         <w:numPr>
           <w:ilvl w:val="0"/>
           <w:numId w:val="3"/>
@@ -6296,7 +6152,7 @@
     </w:p>
     <w:p>
       <w:pPr>
-        <w:pStyle w:val="Ttulo1"/>
+        <w:pStyle w:val="Heading1"/>
         <w:numPr>
           <w:ilvl w:val="0"/>
           <w:numId w:val="3"/>
@@ -6583,9 +6439,9 @@
       </w:pPr>
     </w:p>
     <w:sectPr>
-      <w:headerReference w:type="default" r:id="rId16"/>
-      <w:footerReference w:type="default" r:id="rId17"/>
-      <w:headerReference w:type="first" r:id="rId18"/>
+      <w:headerReference w:type="default" r:id="rId23"/>
+      <w:footerReference w:type="default" r:id="rId24"/>
+      <w:headerReference w:type="first" r:id="rId25"/>
       <w:pgSz w:w="12240" w:h="15840"/>
       <w:pgMar w:top="1417" w:right="1701" w:bottom="1417" w:left="1701" w:header="708" w:footer="708" w:gutter="0"/>
       <w:cols w:space="708"/>
@@ -6597,7 +6453,7 @@
 </file>
 
 <file path=word/endnotes.xml><?xml version="1.0" encoding="utf-8"?>
-<w:endnotes xmlns:wpc="http://schemas.microsoft.com/office/word/2010/wordprocessingCanvas" xmlns:mc="http://schemas.openxmlformats.org/markup-compatibility/2006" xmlns:o="urn:schemas-microsoft-com:office:office" xmlns:r="http://schemas.openxmlformats.org/officeDocument/2006/relationships" xmlns:m="http://schemas.openxmlformats.org/officeDocument/2006/math" xmlns:v="urn:schemas-microsoft-com:vml" xmlns:wp14="http://schemas.microsoft.com/office/word/2010/wordprocessingDrawing" xmlns:wp="http://schemas.openxmlformats.org/drawingml/2006/wordprocessingDrawing" xmlns:w10="urn:schemas-microsoft-com:office:word" xmlns:w="http://schemas.openxmlformats.org/wordprocessingml/2006/main" xmlns:w14="http://schemas.microsoft.com/office/word/2010/wordml" xmlns:w15="http://schemas.microsoft.com/office/word/2012/wordml" xmlns:wpg="http://schemas.microsoft.com/office/word/2010/wordprocessingGroup" xmlns:wpi="http://schemas.microsoft.com/office/word/2010/wordprocessingInk" xmlns:wne="http://schemas.microsoft.com/office/word/2006/wordml" xmlns:wps="http://schemas.microsoft.com/office/word/2010/wordprocessingShape" mc:Ignorable="w14 w15 wp14">
+<w:endnotes xmlns:wpc="http://schemas.microsoft.com/office/word/2010/wordprocessingCanvas" xmlns:cx="http://schemas.microsoft.com/office/drawing/2014/chartex" xmlns:cx1="http://schemas.microsoft.com/office/drawing/2015/9/8/chartex" xmlns:mc="http://schemas.openxmlformats.org/markup-compatibility/2006" xmlns:o="urn:schemas-microsoft-com:office:office" xmlns:r="http://schemas.openxmlformats.org/officeDocument/2006/relationships" xmlns:m="http://schemas.openxmlformats.org/officeDocument/2006/math" xmlns:v="urn:schemas-microsoft-com:vml" xmlns:wp14="http://schemas.microsoft.com/office/word/2010/wordprocessingDrawing" xmlns:wp="http://schemas.openxmlformats.org/drawingml/2006/wordprocessingDrawing" xmlns:w10="urn:schemas-microsoft-com:office:word" xmlns:w="http://schemas.openxmlformats.org/wordprocessingml/2006/main" xmlns:w14="http://schemas.microsoft.com/office/word/2010/wordml" xmlns:w15="http://schemas.microsoft.com/office/word/2012/wordml" xmlns:w16se="http://schemas.microsoft.com/office/word/2015/wordml/symex" xmlns:wpg="http://schemas.microsoft.com/office/word/2010/wordprocessingGroup" xmlns:wpi="http://schemas.microsoft.com/office/word/2010/wordprocessingInk" xmlns:wne="http://schemas.microsoft.com/office/word/2006/wordml" xmlns:wps="http://schemas.microsoft.com/office/word/2010/wordprocessingShape" mc:Ignorable="w14 w15 w16se wp14">
   <w:endnote w:type="separator" w:id="-1">
     <w:p>
       <w:r>
@@ -6616,10 +6472,10 @@
 </file>
 
 <file path=word/footer1.xml><?xml version="1.0" encoding="utf-8"?>
-<w:ftr xmlns:wpc="http://schemas.microsoft.com/office/word/2010/wordprocessingCanvas" xmlns:mc="http://schemas.openxmlformats.org/markup-compatibility/2006" xmlns:o="urn:schemas-microsoft-com:office:office" xmlns:r="http://schemas.openxmlformats.org/officeDocument/2006/relationships" xmlns:m="http://schemas.openxmlformats.org/officeDocument/2006/math" xmlns:v="urn:schemas-microsoft-com:vml" xmlns:wp14="http://schemas.microsoft.com/office/word/2010/wordprocessingDrawing" xmlns:wp="http://schemas.openxmlformats.org/drawingml/2006/wordprocessingDrawing" xmlns:w10="urn:schemas-microsoft-com:office:word" xmlns:w="http://schemas.openxmlformats.org/wordprocessingml/2006/main" xmlns:w14="http://schemas.microsoft.com/office/word/2010/wordml" xmlns:w15="http://schemas.microsoft.com/office/word/2012/wordml" xmlns:wpg="http://schemas.microsoft.com/office/word/2010/wordprocessingGroup" xmlns:wpi="http://schemas.microsoft.com/office/word/2010/wordprocessingInk" xmlns:wne="http://schemas.microsoft.com/office/word/2006/wordml" xmlns:wps="http://schemas.microsoft.com/office/word/2010/wordprocessingShape" mc:Ignorable="w14 w15 wp14">
+<w:ftr xmlns:wpc="http://schemas.microsoft.com/office/word/2010/wordprocessingCanvas" xmlns:cx="http://schemas.microsoft.com/office/drawing/2014/chartex" xmlns:cx1="http://schemas.microsoft.com/office/drawing/2015/9/8/chartex" xmlns:mc="http://schemas.openxmlformats.org/markup-compatibility/2006" xmlns:o="urn:schemas-microsoft-com:office:office" xmlns:r="http://schemas.openxmlformats.org/officeDocument/2006/relationships" xmlns:m="http://schemas.openxmlformats.org/officeDocument/2006/math" xmlns:v="urn:schemas-microsoft-com:vml" xmlns:wp14="http://schemas.microsoft.com/office/word/2010/wordprocessingDrawing" xmlns:wp="http://schemas.openxmlformats.org/drawingml/2006/wordprocessingDrawing" xmlns:w10="urn:schemas-microsoft-com:office:word" xmlns:w="http://schemas.openxmlformats.org/wordprocessingml/2006/main" xmlns:w14="http://schemas.microsoft.com/office/word/2010/wordml" xmlns:w15="http://schemas.microsoft.com/office/word/2012/wordml" xmlns:w16se="http://schemas.microsoft.com/office/word/2015/wordml/symex" xmlns:wpg="http://schemas.microsoft.com/office/word/2010/wordprocessingGroup" xmlns:wpi="http://schemas.microsoft.com/office/word/2010/wordprocessingInk" xmlns:wne="http://schemas.microsoft.com/office/word/2006/wordml" xmlns:wps="http://schemas.microsoft.com/office/word/2010/wordprocessingShape" mc:Ignorable="w14 w15 w16se wp14">
   <w:p>
     <w:pPr>
-      <w:pStyle w:val="Piedepgina"/>
+      <w:pStyle w:val="Footer"/>
       <w:jc w:val="center"/>
       <w:rPr>
         <w:sz w:val="20"/>
@@ -6665,7 +6521,7 @@
         <w:sz w:val="20"/>
         <w:szCs w:val="20"/>
       </w:rPr>
-      <w:t>3</w:t>
+      <w:t>11</w:t>
     </w:r>
     <w:r>
       <w:rPr>
@@ -6727,14 +6583,14 @@
   </w:p>
   <w:p>
     <w:pPr>
-      <w:pStyle w:val="Piedepgina"/>
+      <w:pStyle w:val="Footer"/>
     </w:pPr>
   </w:p>
 </w:ftr>
 </file>
 
 <file path=word/footnotes.xml><?xml version="1.0" encoding="utf-8"?>
-<w:footnotes xmlns:wpc="http://schemas.microsoft.com/office/word/2010/wordprocessingCanvas" xmlns:mc="http://schemas.openxmlformats.org/markup-compatibility/2006" xmlns:o="urn:schemas-microsoft-com:office:office" xmlns:r="http://schemas.openxmlformats.org/officeDocument/2006/relationships" xmlns:m="http://schemas.openxmlformats.org/officeDocument/2006/math" xmlns:v="urn:schemas-microsoft-com:vml" xmlns:wp14="http://schemas.microsoft.com/office/word/2010/wordprocessingDrawing" xmlns:wp="http://schemas.openxmlformats.org/drawingml/2006/wordprocessingDrawing" xmlns:w10="urn:schemas-microsoft-com:office:word" xmlns:w="http://schemas.openxmlformats.org/wordprocessingml/2006/main" xmlns:w14="http://schemas.microsoft.com/office/word/2010/wordml" xmlns:w15="http://schemas.microsoft.com/office/word/2012/wordml" xmlns:wpg="http://schemas.microsoft.com/office/word/2010/wordprocessingGroup" xmlns:wpi="http://schemas.microsoft.com/office/word/2010/wordprocessingInk" xmlns:wne="http://schemas.microsoft.com/office/word/2006/wordml" xmlns:wps="http://schemas.microsoft.com/office/word/2010/wordprocessingShape" mc:Ignorable="w14 w15 wp14">
+<w:footnotes xmlns:wpc="http://schemas.microsoft.com/office/word/2010/wordprocessingCanvas" xmlns:cx="http://schemas.microsoft.com/office/drawing/2014/chartex" xmlns:cx1="http://schemas.microsoft.com/office/drawing/2015/9/8/chartex" xmlns:mc="http://schemas.openxmlformats.org/markup-compatibility/2006" xmlns:o="urn:schemas-microsoft-com:office:office" xmlns:r="http://schemas.openxmlformats.org/officeDocument/2006/relationships" xmlns:m="http://schemas.openxmlformats.org/officeDocument/2006/math" xmlns:v="urn:schemas-microsoft-com:vml" xmlns:wp14="http://schemas.microsoft.com/office/word/2010/wordprocessingDrawing" xmlns:wp="http://schemas.openxmlformats.org/drawingml/2006/wordprocessingDrawing" xmlns:w10="urn:schemas-microsoft-com:office:word" xmlns:w="http://schemas.openxmlformats.org/wordprocessingml/2006/main" xmlns:w14="http://schemas.microsoft.com/office/word/2010/wordml" xmlns:w15="http://schemas.microsoft.com/office/word/2012/wordml" xmlns:w16se="http://schemas.microsoft.com/office/word/2015/wordml/symex" xmlns:wpg="http://schemas.microsoft.com/office/word/2010/wordprocessingGroup" xmlns:wpi="http://schemas.microsoft.com/office/word/2010/wordprocessingInk" xmlns:wne="http://schemas.microsoft.com/office/word/2006/wordml" xmlns:wps="http://schemas.microsoft.com/office/word/2010/wordprocessingShape" mc:Ignorable="w14 w15 w16se wp14">
   <w:footnote w:type="separator" w:id="-1">
     <w:p>
       <w:r>
@@ -6753,10 +6609,10 @@
 </file>
 
 <file path=word/header1.xml><?xml version="1.0" encoding="utf-8"?>
-<w:hdr xmlns:wpc="http://schemas.microsoft.com/office/word/2010/wordprocessingCanvas" xmlns:mc="http://schemas.openxmlformats.org/markup-compatibility/2006" xmlns:o="urn:schemas-microsoft-com:office:office" xmlns:r="http://schemas.openxmlformats.org/officeDocument/2006/relationships" xmlns:m="http://schemas.openxmlformats.org/officeDocument/2006/math" xmlns:v="urn:schemas-microsoft-com:vml" xmlns:wp14="http://schemas.microsoft.com/office/word/2010/wordprocessingDrawing" xmlns:wp="http://schemas.openxmlformats.org/drawingml/2006/wordprocessingDrawing" xmlns:w10="urn:schemas-microsoft-com:office:word" xmlns:w="http://schemas.openxmlformats.org/wordprocessingml/2006/main" xmlns:w14="http://schemas.microsoft.com/office/word/2010/wordml" xmlns:w15="http://schemas.microsoft.com/office/word/2012/wordml" xmlns:wpg="http://schemas.microsoft.com/office/word/2010/wordprocessingGroup" xmlns:wpi="http://schemas.microsoft.com/office/word/2010/wordprocessingInk" xmlns:wne="http://schemas.microsoft.com/office/word/2006/wordml" xmlns:wps="http://schemas.microsoft.com/office/word/2010/wordprocessingShape" mc:Ignorable="w14 w15 wp14">
+<w:hdr xmlns:wpc="http://schemas.microsoft.com/office/word/2010/wordprocessingCanvas" xmlns:cx="http://schemas.microsoft.com/office/drawing/2014/chartex" xmlns:cx1="http://schemas.microsoft.com/office/drawing/2015/9/8/chartex" xmlns:mc="http://schemas.openxmlformats.org/markup-compatibility/2006" xmlns:o="urn:schemas-microsoft-com:office:office" xmlns:r="http://schemas.openxmlformats.org/officeDocument/2006/relationships" xmlns:m="http://schemas.openxmlformats.org/officeDocument/2006/math" xmlns:v="urn:schemas-microsoft-com:vml" xmlns:wp14="http://schemas.microsoft.com/office/word/2010/wordprocessingDrawing" xmlns:wp="http://schemas.openxmlformats.org/drawingml/2006/wordprocessingDrawing" xmlns:w10="urn:schemas-microsoft-com:office:word" xmlns:w="http://schemas.openxmlformats.org/wordprocessingml/2006/main" xmlns:w14="http://schemas.microsoft.com/office/word/2010/wordml" xmlns:w15="http://schemas.microsoft.com/office/word/2012/wordml" xmlns:w16se="http://schemas.microsoft.com/office/word/2015/wordml/symex" xmlns:wpg="http://schemas.microsoft.com/office/word/2010/wordprocessingGroup" xmlns:wpi="http://schemas.microsoft.com/office/word/2010/wordprocessingInk" xmlns:wne="http://schemas.microsoft.com/office/word/2006/wordml" xmlns:wps="http://schemas.microsoft.com/office/word/2010/wordprocessingShape" mc:Ignorable="w14 w15 w16se wp14">
   <w:p>
     <w:pPr>
-      <w:pStyle w:val="Encabezado"/>
+      <w:pStyle w:val="Header"/>
       <w:tabs>
         <w:tab w:val="clear" w:pos="4320"/>
         <w:tab w:val="clear" w:pos="8640"/>
@@ -6810,10 +6666,9 @@
           <w:r>
             <w:rPr>
               <w:noProof/>
-              <w:lang w:val="es-AR" w:eastAsia="es-AR"/>
             </w:rPr>
             <w:drawing>
-              <wp:inline distT="0" distB="0" distL="0" distR="0" wp14:anchorId="23AB8A99" wp14:editId="06F0DCC3">
+              <wp:inline distT="0" distB="0" distL="0" distR="0" wp14:anchorId="2082649E" wp14:editId="455AC150">
                 <wp:extent cx="854075" cy="594995"/>
                 <wp:effectExtent l="0" t="0" r="3175" b="0"/>
                 <wp:docPr id="9" name="Imagen 9"/>
@@ -6888,17 +6743,7 @@
               <w:szCs w:val="20"/>
               <w:lang w:val="es-AR"/>
             </w:rPr>
-            <w:t>&lt;</w:t>
-          </w:r>
-          <w:r>
-            <w:rPr>
-              <w:rFonts w:ascii="Univers (W1)" w:hAnsi="Univers (W1)"/>
-              <w:b/>
-              <w:sz w:val="20"/>
-              <w:szCs w:val="20"/>
-              <w:lang w:val="es-AR"/>
-            </w:rPr>
-            <w:t>NOMBRE DEL PROYECTO&gt;</w:t>
+            <w:t>Sistema Adaptativo de Formación Adaptativa</w:t>
           </w:r>
         </w:p>
       </w:tc>
@@ -6921,65 +6766,43 @@
           </w:pPr>
           <w:r>
             <w:rPr>
-              <w:rFonts w:ascii="Univers (W1)" w:hAnsi="Univers (W1)"/>
-              <w:b/>
-              <w:sz w:val="20"/>
-              <w:szCs w:val="20"/>
-              <w:lang w:val="es-AR"/>
+              <w:noProof/>
             </w:rPr>
-            <w:t>&lt;</w:t>
-          </w:r>
-          <w:r>
-            <w:rPr>
-              <w:rFonts w:ascii="Univers (W1)" w:hAnsi="Univers (W1)"/>
-              <w:b/>
-              <w:sz w:val="20"/>
-              <w:szCs w:val="20"/>
-              <w:lang w:val="es-AR"/>
-            </w:rPr>
-            <w:t>NOMBRE DEL PROYECTO&gt;</w:t>
-          </w:r>
-        </w:p>
-        <w:p>
-          <w:pPr>
-            <w:jc w:val="center"/>
-            <w:rPr>
-              <w:rFonts w:ascii="Univers (W1)" w:hAnsi="Univers (W1)"/>
-              <w:b/>
-              <w:sz w:val="20"/>
-              <w:szCs w:val="20"/>
-              <w:lang w:val="es-AR"/>
-            </w:rPr>
-          </w:pPr>
-          <w:r>
-            <w:rPr>
-              <w:rFonts w:ascii="Univers (W1)" w:hAnsi="Univers (W1)"/>
-              <w:b/>
-              <w:sz w:val="20"/>
-              <w:szCs w:val="20"/>
-              <w:lang w:val="es-AR"/>
-            </w:rPr>
-            <w:t>&lt;</w:t>
-          </w:r>
-          <w:r>
-            <w:rPr>
-              <w:rFonts w:ascii="Univers (W1)" w:hAnsi="Univers (W1)"/>
-              <w:b/>
-              <w:sz w:val="20"/>
-              <w:szCs w:val="20"/>
-              <w:lang w:val="es-AR"/>
-            </w:rPr>
-            <w:t>Código de Curso y Nro. de grupo</w:t>
-          </w:r>
-          <w:r>
-            <w:rPr>
-              <w:rFonts w:ascii="Univers (W1)" w:hAnsi="Univers (W1)"/>
-              <w:b/>
-              <w:sz w:val="20"/>
-              <w:szCs w:val="20"/>
-              <w:lang w:val="es-AR"/>
-            </w:rPr>
-            <w:t>&gt;</w:t>
+            <w:drawing>
+              <wp:inline distT="114300" distB="114300" distL="114300" distR="114300" wp14:anchorId="71B94AD9" wp14:editId="6C794BC2">
+                <wp:extent cx="895350" cy="704850"/>
+                <wp:effectExtent l="0" t="0" r="0" b="0"/>
+                <wp:docPr id="10" name="image01.png"/>
+                <wp:cNvGraphicFramePr/>
+                <a:graphic xmlns:a="http://schemas.openxmlformats.org/drawingml/2006/main">
+                  <a:graphicData uri="http://schemas.openxmlformats.org/drawingml/2006/picture">
+                    <pic:pic xmlns:pic="http://schemas.openxmlformats.org/drawingml/2006/picture">
+                      <pic:nvPicPr>
+                        <pic:cNvPr id="0" name="image01.png"/>
+                        <pic:cNvPicPr preferRelativeResize="0"/>
+                      </pic:nvPicPr>
+                      <pic:blipFill>
+                        <a:blip r:embed="rId2"/>
+                        <a:srcRect/>
+                        <a:stretch>
+                          <a:fillRect/>
+                        </a:stretch>
+                      </pic:blipFill>
+                      <pic:spPr>
+                        <a:xfrm>
+                          <a:off x="0" y="0"/>
+                          <a:ext cx="895350" cy="704850"/>
+                        </a:xfrm>
+                        <a:prstGeom prst="rect">
+                          <a:avLst/>
+                        </a:prstGeom>
+                        <a:ln/>
+                      </pic:spPr>
+                    </pic:pic>
+                  </a:graphicData>
+                </a:graphic>
+              </wp:inline>
+            </w:drawing>
           </w:r>
         </w:p>
       </w:tc>
@@ -7023,33 +6846,12 @@
           </w:pPr>
           <w:r>
             <w:rPr>
-              <w:rFonts w:ascii="Univers (W1)" w:hAnsi="Univers (W1)"/>
+              <w:rFonts w:ascii="Open Sans" w:eastAsia="Open Sans" w:hAnsi="Open Sans" w:cs="Open Sans"/>
               <w:b/>
               <w:sz w:val="20"/>
               <w:szCs w:val="20"/>
-              <w:lang w:val="es-AR"/>
             </w:rPr>
-            <w:t>&lt;</w:t>
-          </w:r>
-          <w:r>
-            <w:rPr>
-              <w:rFonts w:ascii="Univers (W1)" w:hAnsi="Univers (W1)"/>
-              <w:b/>
-              <w:sz w:val="20"/>
-              <w:szCs w:val="20"/>
-              <w:lang w:val="es-AR"/>
-            </w:rPr>
-            <w:t>Código de Curso y Nro. de grupo</w:t>
-          </w:r>
-          <w:r>
-            <w:rPr>
-              <w:rFonts w:ascii="Univers (W1)" w:hAnsi="Univers (W1)"/>
-              <w:b/>
-              <w:sz w:val="20"/>
-              <w:szCs w:val="20"/>
-              <w:lang w:val="es-AR"/>
-            </w:rPr>
-            <w:t>&gt;</w:t>
+            <w:t>K5152 – 5508</w:t>
           </w:r>
         </w:p>
       </w:tc>
@@ -7113,29 +6915,7 @@
               <w:szCs w:val="20"/>
               <w:lang w:val="es-AR"/>
             </w:rPr>
-            <w:t>&lt;Versión #</w:t>
-          </w:r>
-          <w:proofErr w:type="gramStart"/>
-          <w:r>
-            <w:rPr>
-              <w:rFonts w:ascii="Univers (W1)" w:hAnsi="Univers (W1)"/>
-              <w:b/>
-              <w:sz w:val="20"/>
-              <w:szCs w:val="20"/>
-              <w:lang w:val="es-AR"/>
-            </w:rPr>
-            <w:t>.#</w:t>
-          </w:r>
-          <w:proofErr w:type="gramEnd"/>
-          <w:r>
-            <w:rPr>
-              <w:rFonts w:ascii="Univers (W1)" w:hAnsi="Univers (W1)"/>
-              <w:b/>
-              <w:sz w:val="20"/>
-              <w:szCs w:val="20"/>
-              <w:lang w:val="es-AR"/>
-            </w:rPr>
-            <w:t>&gt;</w:t>
+            <w:t>Versión 1.0</w:t>
           </w:r>
         </w:p>
       </w:tc>
@@ -7163,29 +6943,7 @@
               <w:szCs w:val="20"/>
               <w:lang w:val="es-AR"/>
             </w:rPr>
-            <w:t>&lt;Versión #</w:t>
-          </w:r>
-          <w:proofErr w:type="gramStart"/>
-          <w:r>
-            <w:rPr>
-              <w:rFonts w:ascii="Univers (W1)" w:hAnsi="Univers (W1)"/>
-              <w:b/>
-              <w:sz w:val="20"/>
-              <w:szCs w:val="20"/>
-              <w:lang w:val="es-AR"/>
-            </w:rPr>
-            <w:t>.#</w:t>
-          </w:r>
-          <w:proofErr w:type="gramEnd"/>
-          <w:r>
-            <w:rPr>
-              <w:rFonts w:ascii="Univers (W1)" w:hAnsi="Univers (W1)"/>
-              <w:b/>
-              <w:sz w:val="20"/>
-              <w:szCs w:val="20"/>
-              <w:lang w:val="es-AR"/>
-            </w:rPr>
-            <w:t>&gt;</w:t>
+            <w:t>03/06/16</w:t>
           </w:r>
         </w:p>
       </w:tc>
@@ -7206,7 +6964,7 @@
   </w:tbl>
   <w:p>
     <w:pPr>
-      <w:pStyle w:val="Encabezado"/>
+      <w:pStyle w:val="Header"/>
       <w:tabs>
         <w:tab w:val="clear" w:pos="4320"/>
         <w:tab w:val="clear" w:pos="8640"/>
@@ -7218,7 +6976,7 @@
 </file>
 
 <file path=word/header2.xml><?xml version="1.0" encoding="utf-8"?>
-<w:hdr xmlns:wpc="http://schemas.microsoft.com/office/word/2010/wordprocessingCanvas" xmlns:mc="http://schemas.openxmlformats.org/markup-compatibility/2006" xmlns:o="urn:schemas-microsoft-com:office:office" xmlns:r="http://schemas.openxmlformats.org/officeDocument/2006/relationships" xmlns:m="http://schemas.openxmlformats.org/officeDocument/2006/math" xmlns:v="urn:schemas-microsoft-com:vml" xmlns:wp14="http://schemas.microsoft.com/office/word/2010/wordprocessingDrawing" xmlns:wp="http://schemas.openxmlformats.org/drawingml/2006/wordprocessingDrawing" xmlns:w10="urn:schemas-microsoft-com:office:word" xmlns:w="http://schemas.openxmlformats.org/wordprocessingml/2006/main" xmlns:w14="http://schemas.microsoft.com/office/word/2010/wordml" xmlns:w15="http://schemas.microsoft.com/office/word/2012/wordml" xmlns:wpg="http://schemas.microsoft.com/office/word/2010/wordprocessingGroup" xmlns:wpi="http://schemas.microsoft.com/office/word/2010/wordprocessingInk" xmlns:wne="http://schemas.microsoft.com/office/word/2006/wordml" xmlns:wps="http://schemas.microsoft.com/office/word/2010/wordprocessingShape" mc:Ignorable="w14 w15 wp14">
+<w:hdr xmlns:wpc="http://schemas.microsoft.com/office/word/2010/wordprocessingCanvas" xmlns:cx="http://schemas.microsoft.com/office/drawing/2014/chartex" xmlns:cx1="http://schemas.microsoft.com/office/drawing/2015/9/8/chartex" xmlns:mc="http://schemas.openxmlformats.org/markup-compatibility/2006" xmlns:o="urn:schemas-microsoft-com:office:office" xmlns:r="http://schemas.openxmlformats.org/officeDocument/2006/relationships" xmlns:m="http://schemas.openxmlformats.org/officeDocument/2006/math" xmlns:v="urn:schemas-microsoft-com:vml" xmlns:wp14="http://schemas.microsoft.com/office/word/2010/wordprocessingDrawing" xmlns:wp="http://schemas.openxmlformats.org/drawingml/2006/wordprocessingDrawing" xmlns:w10="urn:schemas-microsoft-com:office:word" xmlns:w="http://schemas.openxmlformats.org/wordprocessingml/2006/main" xmlns:w14="http://schemas.microsoft.com/office/word/2010/wordml" xmlns:w15="http://schemas.microsoft.com/office/word/2012/wordml" xmlns:w16se="http://schemas.microsoft.com/office/word/2015/wordml/symex" xmlns:wpg="http://schemas.microsoft.com/office/word/2010/wordprocessingGroup" xmlns:wpi="http://schemas.microsoft.com/office/word/2010/wordprocessingInk" xmlns:wne="http://schemas.microsoft.com/office/word/2006/wordml" xmlns:wps="http://schemas.microsoft.com/office/word/2010/wordprocessingShape" mc:Ignorable="w14 w15 w16se wp14">
   <w:tbl>
     <w:tblPr>
       <w:tblW w:w="10364" w:type="dxa"/>
@@ -7262,7 +7020,6 @@
           <w:r>
             <w:rPr>
               <w:noProof/>
-              <w:lang w:val="es-AR" w:eastAsia="es-AR"/>
             </w:rPr>
             <w:drawing>
               <wp:inline distT="0" distB="0" distL="0" distR="0" wp14:anchorId="7EDA0DB3" wp14:editId="0E4C784D">
@@ -7340,17 +7097,7 @@
               <w:szCs w:val="20"/>
               <w:lang w:val="es-AR"/>
             </w:rPr>
-            <w:t>&lt;</w:t>
-          </w:r>
-          <w:r>
-            <w:rPr>
-              <w:rFonts w:ascii="Univers (W1)" w:hAnsi="Univers (W1)"/>
-              <w:b/>
-              <w:sz w:val="20"/>
-              <w:szCs w:val="20"/>
-              <w:lang w:val="es-AR"/>
-            </w:rPr>
-            <w:t>NOMBRE DEL PROYECTO&gt;</w:t>
+            <w:t>Sistema Adaptativo de Formación Educativa</w:t>
           </w:r>
         </w:p>
       </w:tc>
@@ -7373,65 +7120,43 @@
           </w:pPr>
           <w:r>
             <w:rPr>
-              <w:rFonts w:ascii="Univers (W1)" w:hAnsi="Univers (W1)"/>
-              <w:b/>
-              <w:sz w:val="20"/>
-              <w:szCs w:val="20"/>
-              <w:lang w:val="es-AR"/>
+              <w:noProof/>
             </w:rPr>
-            <w:t>&lt;</w:t>
-          </w:r>
-          <w:r>
-            <w:rPr>
-              <w:rFonts w:ascii="Univers (W1)" w:hAnsi="Univers (W1)"/>
-              <w:b/>
-              <w:sz w:val="20"/>
-              <w:szCs w:val="20"/>
-              <w:lang w:val="es-AR"/>
-            </w:rPr>
-            <w:t>NOMBRE DEL PROYECTO&gt;</w:t>
-          </w:r>
-        </w:p>
-        <w:p>
-          <w:pPr>
-            <w:jc w:val="center"/>
-            <w:rPr>
-              <w:rFonts w:ascii="Univers (W1)" w:hAnsi="Univers (W1)"/>
-              <w:b/>
-              <w:sz w:val="20"/>
-              <w:szCs w:val="20"/>
-              <w:lang w:val="es-AR"/>
-            </w:rPr>
-          </w:pPr>
-          <w:r>
-            <w:rPr>
-              <w:rFonts w:ascii="Univers (W1)" w:hAnsi="Univers (W1)"/>
-              <w:b/>
-              <w:sz w:val="20"/>
-              <w:szCs w:val="20"/>
-              <w:lang w:val="es-AR"/>
-            </w:rPr>
-            <w:t>&lt;</w:t>
-          </w:r>
-          <w:r>
-            <w:rPr>
-              <w:rFonts w:ascii="Univers (W1)" w:hAnsi="Univers (W1)"/>
-              <w:b/>
-              <w:sz w:val="20"/>
-              <w:szCs w:val="20"/>
-              <w:lang w:val="es-AR"/>
-            </w:rPr>
-            <w:t>Código de Curso y Nro. de grupo</w:t>
-          </w:r>
-          <w:r>
-            <w:rPr>
-              <w:rFonts w:ascii="Univers (W1)" w:hAnsi="Univers (W1)"/>
-              <w:b/>
-              <w:sz w:val="20"/>
-              <w:szCs w:val="20"/>
-              <w:lang w:val="es-AR"/>
-            </w:rPr>
-            <w:t>&gt;</w:t>
+            <w:drawing>
+              <wp:inline distT="114300" distB="114300" distL="114300" distR="114300" wp14:anchorId="00AD4281" wp14:editId="11DD0497">
+                <wp:extent cx="981075" cy="749300"/>
+                <wp:effectExtent l="0" t="0" r="0" b="0"/>
+                <wp:docPr id="2" name="image01.png"/>
+                <wp:cNvGraphicFramePr/>
+                <a:graphic xmlns:a="http://schemas.openxmlformats.org/drawingml/2006/main">
+                  <a:graphicData uri="http://schemas.openxmlformats.org/drawingml/2006/picture">
+                    <pic:pic xmlns:pic="http://schemas.openxmlformats.org/drawingml/2006/picture">
+                      <pic:nvPicPr>
+                        <pic:cNvPr id="0" name="image01.png"/>
+                        <pic:cNvPicPr preferRelativeResize="0"/>
+                      </pic:nvPicPr>
+                      <pic:blipFill>
+                        <a:blip r:embed="rId2"/>
+                        <a:srcRect/>
+                        <a:stretch>
+                          <a:fillRect/>
+                        </a:stretch>
+                      </pic:blipFill>
+                      <pic:spPr>
+                        <a:xfrm>
+                          <a:off x="0" y="0"/>
+                          <a:ext cx="981075" cy="749300"/>
+                        </a:xfrm>
+                        <a:prstGeom prst="rect">
+                          <a:avLst/>
+                        </a:prstGeom>
+                        <a:ln/>
+                      </pic:spPr>
+                    </pic:pic>
+                  </a:graphicData>
+                </a:graphic>
+              </wp:inline>
+            </w:drawing>
           </w:r>
         </w:p>
       </w:tc>
@@ -7481,27 +7206,7 @@
               <w:szCs w:val="20"/>
               <w:lang w:val="es-AR"/>
             </w:rPr>
-            <w:t>&lt;</w:t>
-          </w:r>
-          <w:r>
-            <w:rPr>
-              <w:rFonts w:ascii="Univers (W1)" w:hAnsi="Univers (W1)"/>
-              <w:b/>
-              <w:sz w:val="20"/>
-              <w:szCs w:val="20"/>
-              <w:lang w:val="es-AR"/>
-            </w:rPr>
-            <w:t>Código de Curso y Nro. de grupo</w:t>
-          </w:r>
-          <w:r>
-            <w:rPr>
-              <w:rFonts w:ascii="Univers (W1)" w:hAnsi="Univers (W1)"/>
-              <w:b/>
-              <w:sz w:val="20"/>
-              <w:szCs w:val="20"/>
-              <w:lang w:val="es-AR"/>
-            </w:rPr>
-            <w:t>&gt;</w:t>
+            <w:t>K5152 – 5508</w:t>
           </w:r>
         </w:p>
       </w:tc>
@@ -7565,29 +7270,7 @@
               <w:szCs w:val="20"/>
               <w:lang w:val="es-AR"/>
             </w:rPr>
-            <w:t>&lt;Versión #</w:t>
-          </w:r>
-          <w:proofErr w:type="gramStart"/>
-          <w:r>
-            <w:rPr>
-              <w:rFonts w:ascii="Univers (W1)" w:hAnsi="Univers (W1)"/>
-              <w:b/>
-              <w:sz w:val="20"/>
-              <w:szCs w:val="20"/>
-              <w:lang w:val="es-AR"/>
-            </w:rPr>
-            <w:t>.#</w:t>
-          </w:r>
-          <w:proofErr w:type="gramEnd"/>
-          <w:r>
-            <w:rPr>
-              <w:rFonts w:ascii="Univers (W1)" w:hAnsi="Univers (W1)"/>
-              <w:b/>
-              <w:sz w:val="20"/>
-              <w:szCs w:val="20"/>
-              <w:lang w:val="es-AR"/>
-            </w:rPr>
-            <w:t>&gt;</w:t>
+            <w:t>Versión 1.0</w:t>
           </w:r>
         </w:p>
       </w:tc>
@@ -7615,29 +7298,7 @@
               <w:szCs w:val="20"/>
               <w:lang w:val="es-AR"/>
             </w:rPr>
-            <w:t>&lt;Versión #</w:t>
-          </w:r>
-          <w:proofErr w:type="gramStart"/>
-          <w:r>
-            <w:rPr>
-              <w:rFonts w:ascii="Univers (W1)" w:hAnsi="Univers (W1)"/>
-              <w:b/>
-              <w:sz w:val="20"/>
-              <w:szCs w:val="20"/>
-              <w:lang w:val="es-AR"/>
-            </w:rPr>
-            <w:t>.#</w:t>
-          </w:r>
-          <w:proofErr w:type="gramEnd"/>
-          <w:r>
-            <w:rPr>
-              <w:rFonts w:ascii="Univers (W1)" w:hAnsi="Univers (W1)"/>
-              <w:b/>
-              <w:sz w:val="20"/>
-              <w:szCs w:val="20"/>
-              <w:lang w:val="es-AR"/>
-            </w:rPr>
-            <w:t>&gt;</w:t>
+            <w:t>03/06/2016</w:t>
           </w:r>
         </w:p>
       </w:tc>
@@ -7658,14 +7319,14 @@
   </w:tbl>
   <w:p>
     <w:pPr>
-      <w:pStyle w:val="Encabezado"/>
+      <w:pStyle w:val="Header"/>
     </w:pPr>
   </w:p>
 </w:hdr>
 </file>
 
 <file path=word/numbering.xml><?xml version="1.0" encoding="utf-8"?>
-<w:numbering xmlns:wpc="http://schemas.microsoft.com/office/word/2010/wordprocessingCanvas" xmlns:mc="http://schemas.openxmlformats.org/markup-compatibility/2006" xmlns:o="urn:schemas-microsoft-com:office:office" xmlns:r="http://schemas.openxmlformats.org/officeDocument/2006/relationships" xmlns:m="http://schemas.openxmlformats.org/officeDocument/2006/math" xmlns:v="urn:schemas-microsoft-com:vml" xmlns:wp14="http://schemas.microsoft.com/office/word/2010/wordprocessingDrawing" xmlns:wp="http://schemas.openxmlformats.org/drawingml/2006/wordprocessingDrawing" xmlns:w10="urn:schemas-microsoft-com:office:word" xmlns:w="http://schemas.openxmlformats.org/wordprocessingml/2006/main" xmlns:w14="http://schemas.microsoft.com/office/word/2010/wordml" xmlns:w15="http://schemas.microsoft.com/office/word/2012/wordml" xmlns:wpg="http://schemas.microsoft.com/office/word/2010/wordprocessingGroup" xmlns:wpi="http://schemas.microsoft.com/office/word/2010/wordprocessingInk" xmlns:wne="http://schemas.microsoft.com/office/word/2006/wordml" xmlns:wps="http://schemas.microsoft.com/office/word/2010/wordprocessingShape" mc:Ignorable="w14 w15 wp14">
+<w:numbering xmlns:wpc="http://schemas.microsoft.com/office/word/2010/wordprocessingCanvas" xmlns:cx="http://schemas.microsoft.com/office/drawing/2014/chartex" xmlns:cx1="http://schemas.microsoft.com/office/drawing/2015/9/8/chartex" xmlns:mc="http://schemas.openxmlformats.org/markup-compatibility/2006" xmlns:o="urn:schemas-microsoft-com:office:office" xmlns:r="http://schemas.openxmlformats.org/officeDocument/2006/relationships" xmlns:m="http://schemas.openxmlformats.org/officeDocument/2006/math" xmlns:v="urn:schemas-microsoft-com:vml" xmlns:wp14="http://schemas.microsoft.com/office/word/2010/wordprocessingDrawing" xmlns:wp="http://schemas.openxmlformats.org/drawingml/2006/wordprocessingDrawing" xmlns:w10="urn:schemas-microsoft-com:office:word" xmlns:w="http://schemas.openxmlformats.org/wordprocessingml/2006/main" xmlns:w14="http://schemas.microsoft.com/office/word/2010/wordml" xmlns:w15="http://schemas.microsoft.com/office/word/2012/wordml" xmlns:w16se="http://schemas.microsoft.com/office/word/2015/wordml/symex" xmlns:wpg="http://schemas.microsoft.com/office/word/2010/wordprocessingGroup" xmlns:wpi="http://schemas.microsoft.com/office/word/2010/wordprocessingInk" xmlns:wne="http://schemas.microsoft.com/office/word/2006/wordml" xmlns:wps="http://schemas.microsoft.com/office/word/2010/wordprocessingShape" mc:Ignorable="w14 w15 w16se wp14">
   <w:abstractNum w:abstractNumId="0" w15:restartNumberingAfterBreak="0">
     <w:nsid w:val="00000003"/>
     <w:multiLevelType w:val="multilevel"/>
@@ -8308,7 +7969,7 @@
 </file>
 
 <file path=word/styles.xml><?xml version="1.0" encoding="utf-8"?>
-<w:styles xmlns:mc="http://schemas.openxmlformats.org/markup-compatibility/2006" xmlns:r="http://schemas.openxmlformats.org/officeDocument/2006/relationships" xmlns:w="http://schemas.openxmlformats.org/wordprocessingml/2006/main" xmlns:w14="http://schemas.microsoft.com/office/word/2010/wordml" xmlns:w15="http://schemas.microsoft.com/office/word/2012/wordml" mc:Ignorable="w14 w15">
+<w:styles xmlns:mc="http://schemas.openxmlformats.org/markup-compatibility/2006" xmlns:r="http://schemas.openxmlformats.org/officeDocument/2006/relationships" xmlns:w="http://schemas.openxmlformats.org/wordprocessingml/2006/main" xmlns:w14="http://schemas.microsoft.com/office/word/2010/wordml" xmlns:w15="http://schemas.microsoft.com/office/word/2012/wordml" xmlns:w16se="http://schemas.microsoft.com/office/word/2015/wordml/symex" mc:Ignorable="w14 w15 w16se">
   <w:docDefaults>
     <w:rPrDefault>
       <w:rPr>
@@ -8711,11 +8372,11 @@
       <w:lang w:val="en-US"/>
     </w:rPr>
   </w:style>
-  <w:style w:type="paragraph" w:styleId="Ttulo1">
+  <w:style w:type="paragraph" w:styleId="Heading1">
     <w:name w:val="heading 1"/>
     <w:basedOn w:val="Normal"/>
     <w:next w:val="Normal"/>
-    <w:link w:val="Ttulo1Car"/>
+    <w:link w:val="Heading1Char"/>
     <w:uiPriority w:val="9"/>
     <w:qFormat/>
     <w:rsid w:val="007F18A7"/>
@@ -8732,11 +8393,11 @@
       <w:szCs w:val="32"/>
     </w:rPr>
   </w:style>
-  <w:style w:type="paragraph" w:styleId="Ttulo2">
+  <w:style w:type="paragraph" w:styleId="Heading2">
     <w:name w:val="heading 2"/>
     <w:basedOn w:val="Normal"/>
     <w:next w:val="Normal"/>
-    <w:link w:val="Ttulo2Car"/>
+    <w:link w:val="Heading2Char"/>
     <w:uiPriority w:val="9"/>
     <w:semiHidden/>
     <w:unhideWhenUsed/>
@@ -8755,13 +8416,12 @@
       <w:szCs w:val="26"/>
     </w:rPr>
   </w:style>
-  <w:style w:type="character" w:default="1" w:styleId="Fuentedeprrafopredeter">
+  <w:style w:type="character" w:default="1" w:styleId="DefaultParagraphFont">
     <w:name w:val="Default Paragraph Font"/>
     <w:uiPriority w:val="1"/>
-    <w:semiHidden/>
     <w:unhideWhenUsed/>
   </w:style>
-  <w:style w:type="table" w:default="1" w:styleId="Tablanormal">
+  <w:style w:type="table" w:default="1" w:styleId="TableNormal">
     <w:name w:val="Normal Table"/>
     <w:uiPriority w:val="99"/>
     <w:semiHidden/>
@@ -8776,16 +8436,16 @@
       </w:tblCellMar>
     </w:tblPr>
   </w:style>
-  <w:style w:type="numbering" w:default="1" w:styleId="Sinlista">
+  <w:style w:type="numbering" w:default="1" w:styleId="NoList">
     <w:name w:val="No List"/>
     <w:uiPriority w:val="99"/>
     <w:semiHidden/>
     <w:unhideWhenUsed/>
   </w:style>
-  <w:style w:type="paragraph" w:styleId="Encabezado">
+  <w:style w:type="paragraph" w:styleId="Header">
     <w:name w:val="header"/>
     <w:basedOn w:val="Normal"/>
-    <w:link w:val="EncabezadoCar"/>
+    <w:link w:val="HeaderChar"/>
     <w:rsid w:val="009C62AA"/>
     <w:pPr>
       <w:tabs>
@@ -8794,10 +8454,10 @@
       </w:tabs>
     </w:pPr>
   </w:style>
-  <w:style w:type="character" w:customStyle="1" w:styleId="EncabezadoCar">
-    <w:name w:val="Encabezado Car"/>
-    <w:basedOn w:val="Fuentedeprrafopredeter"/>
-    <w:link w:val="Encabezado"/>
+  <w:style w:type="character" w:customStyle="1" w:styleId="HeaderChar">
+    <w:name w:val="Header Char"/>
+    <w:basedOn w:val="DefaultParagraphFont"/>
+    <w:link w:val="Header"/>
     <w:rsid w:val="009C62AA"/>
     <w:rPr>
       <w:rFonts w:ascii="Times New Roman" w:eastAsia="Times New Roman" w:hAnsi="Times New Roman" w:cs="Times New Roman"/>
@@ -8806,10 +8466,10 @@
       <w:lang w:val="en-US"/>
     </w:rPr>
   </w:style>
-  <w:style w:type="paragraph" w:styleId="Puesto">
+  <w:style w:type="paragraph" w:styleId="Title">
     <w:name w:val="Title"/>
     <w:basedOn w:val="Normal"/>
-    <w:link w:val="PuestoCar"/>
+    <w:link w:val="TitleChar"/>
     <w:qFormat/>
     <w:rsid w:val="009C62AA"/>
     <w:pPr>
@@ -8825,10 +8485,10 @@
       <w:lang w:val="es-ES" w:eastAsia="es-ES"/>
     </w:rPr>
   </w:style>
-  <w:style w:type="character" w:customStyle="1" w:styleId="PuestoCar">
-    <w:name w:val="Puesto Car"/>
-    <w:basedOn w:val="Fuentedeprrafopredeter"/>
-    <w:link w:val="Puesto"/>
+  <w:style w:type="character" w:customStyle="1" w:styleId="TitleChar">
+    <w:name w:val="Title Char"/>
+    <w:basedOn w:val="DefaultParagraphFont"/>
+    <w:link w:val="Title"/>
     <w:rsid w:val="009C62AA"/>
     <w:rPr>
       <w:rFonts w:ascii="Arial" w:eastAsia="Times New Roman" w:hAnsi="Arial" w:cs="Arial"/>
@@ -8856,10 +8516,10 @@
       <w:lang w:val="es-ES"/>
     </w:rPr>
   </w:style>
-  <w:style w:type="paragraph" w:styleId="Piedepgina">
+  <w:style w:type="paragraph" w:styleId="Footer">
     <w:name w:val="footer"/>
     <w:basedOn w:val="Normal"/>
-    <w:link w:val="PiedepginaCar"/>
+    <w:link w:val="FooterChar"/>
     <w:unhideWhenUsed/>
     <w:rsid w:val="009C62AA"/>
     <w:pPr>
@@ -8869,10 +8529,10 @@
       </w:tabs>
     </w:pPr>
   </w:style>
-  <w:style w:type="character" w:customStyle="1" w:styleId="PiedepginaCar">
-    <w:name w:val="Pie de página Car"/>
-    <w:basedOn w:val="Fuentedeprrafopredeter"/>
-    <w:link w:val="Piedepgina"/>
+  <w:style w:type="character" w:customStyle="1" w:styleId="FooterChar">
+    <w:name w:val="Footer Char"/>
+    <w:basedOn w:val="DefaultParagraphFont"/>
+    <w:link w:val="Footer"/>
     <w:uiPriority w:val="99"/>
     <w:rsid w:val="009C62AA"/>
     <w:rPr>
@@ -8882,10 +8542,10 @@
       <w:lang w:val="en-US"/>
     </w:rPr>
   </w:style>
-  <w:style w:type="paragraph" w:styleId="Textoindependiente">
+  <w:style w:type="paragraph" w:styleId="BodyText">
     <w:name w:val="Body Text"/>
     <w:basedOn w:val="Normal"/>
-    <w:link w:val="TextoindependienteCar"/>
+    <w:link w:val="BodyTextChar"/>
     <w:semiHidden/>
     <w:unhideWhenUsed/>
     <w:rsid w:val="009C62AA"/>
@@ -8899,10 +8559,10 @@
       <w:lang w:val="es-ES" w:eastAsia="es-ES"/>
     </w:rPr>
   </w:style>
-  <w:style w:type="character" w:customStyle="1" w:styleId="TextoindependienteCar">
-    <w:name w:val="Texto independiente Car"/>
-    <w:basedOn w:val="Fuentedeprrafopredeter"/>
-    <w:link w:val="Textoindependiente"/>
+  <w:style w:type="character" w:customStyle="1" w:styleId="BodyTextChar">
+    <w:name w:val="Body Text Char"/>
+    <w:basedOn w:val="DefaultParagraphFont"/>
+    <w:link w:val="BodyText"/>
     <w:semiHidden/>
     <w:rsid w:val="009C62AA"/>
     <w:rPr>
@@ -8912,7 +8572,7 @@
       <w:lang w:val="es-ES" w:eastAsia="es-ES"/>
     </w:rPr>
   </w:style>
-  <w:style w:type="paragraph" w:styleId="Prrafodelista">
+  <w:style w:type="paragraph" w:styleId="ListParagraph">
     <w:name w:val="List Paragraph"/>
     <w:basedOn w:val="Normal"/>
     <w:uiPriority w:val="34"/>
@@ -8923,10 +8583,10 @@
       <w:contextualSpacing/>
     </w:pPr>
   </w:style>
-  <w:style w:type="character" w:customStyle="1" w:styleId="Ttulo1Car">
-    <w:name w:val="Título 1 Car"/>
-    <w:basedOn w:val="Fuentedeprrafopredeter"/>
-    <w:link w:val="Ttulo1"/>
+  <w:style w:type="character" w:customStyle="1" w:styleId="Heading1Char">
+    <w:name w:val="Heading 1 Char"/>
+    <w:basedOn w:val="DefaultParagraphFont"/>
+    <w:link w:val="Heading1"/>
     <w:uiPriority w:val="9"/>
     <w:rsid w:val="007F18A7"/>
     <w:rPr>
@@ -8937,9 +8597,9 @@
       <w:lang w:val="en-US"/>
     </w:rPr>
   </w:style>
-  <w:style w:type="paragraph" w:styleId="TtulodeTDC">
+  <w:style w:type="paragraph" w:styleId="TOCHeading">
     <w:name w:val="TOC Heading"/>
-    <w:basedOn w:val="Ttulo1"/>
+    <w:basedOn w:val="Heading1"/>
     <w:next w:val="Normal"/>
     <w:uiPriority w:val="39"/>
     <w:unhideWhenUsed/>
@@ -8953,7 +8613,7 @@
       <w:lang w:val="es-AR" w:eastAsia="es-AR"/>
     </w:rPr>
   </w:style>
-  <w:style w:type="paragraph" w:styleId="TDC1">
+  <w:style w:type="paragraph" w:styleId="TOC1">
     <w:name w:val="toc 1"/>
     <w:basedOn w:val="Normal"/>
     <w:next w:val="Normal"/>
@@ -8965,9 +8625,9 @@
       <w:spacing w:after="100"/>
     </w:pPr>
   </w:style>
-  <w:style w:type="character" w:styleId="Hipervnculo">
+  <w:style w:type="character" w:styleId="Hyperlink">
     <w:name w:val="Hyperlink"/>
-    <w:basedOn w:val="Fuentedeprrafopredeter"/>
+    <w:basedOn w:val="DefaultParagraphFont"/>
     <w:uiPriority w:val="99"/>
     <w:unhideWhenUsed/>
     <w:rsid w:val="007F18A7"/>
@@ -8991,10 +8651,10 @@
       <w:lang w:val="en-US"/>
     </w:rPr>
   </w:style>
-  <w:style w:type="character" w:customStyle="1" w:styleId="Ttulo2Car">
-    <w:name w:val="Título 2 Car"/>
-    <w:basedOn w:val="Fuentedeprrafopredeter"/>
-    <w:link w:val="Ttulo2"/>
+  <w:style w:type="character" w:customStyle="1" w:styleId="Heading2Char">
+    <w:name w:val="Heading 2 Char"/>
+    <w:basedOn w:val="DefaultParagraphFont"/>
+    <w:link w:val="Heading2"/>
     <w:uiPriority w:val="9"/>
     <w:semiHidden/>
     <w:rsid w:val="001D7F7D"/>
@@ -9006,7 +8666,7 @@
       <w:lang w:val="en-US"/>
     </w:rPr>
   </w:style>
-  <w:style w:type="paragraph" w:styleId="TDC2">
+  <w:style w:type="paragraph" w:styleId="TOC2">
     <w:name w:val="toc 2"/>
     <w:basedOn w:val="Normal"/>
     <w:next w:val="Normal"/>
@@ -9288,7 +8948,7 @@
 </file>
 
 <file path=customXml/itemProps1.xml><?xml version="1.0" encoding="utf-8"?>
-<ds:datastoreItem xmlns:ds="http://schemas.openxmlformats.org/officeDocument/2006/customXml" ds:itemID="{45ACBB70-564F-4595-A388-1A1E02891148}">
+<ds:datastoreItem xmlns:ds="http://schemas.openxmlformats.org/officeDocument/2006/customXml" ds:itemID="{0D12B105-D235-4A33-9C45-6C8371719C4D}">
   <ds:schemaRefs>
     <ds:schemaRef ds:uri="http://schemas.openxmlformats.org/officeDocument/2006/bibliography"/>
   </ds:schemaRefs>

</xml_diff>